<commit_message>
Fix the data binding
</commit_message>
<xml_diff>
--- a/C17 Ex02 GalRotenberg 203628763 GuyMenachem 308121383/C17 Ex02 Gal 203628763 Guy 308121383.docx
+++ b/C17 Ex02 GalRotenberg 203628763 GuyMenachem 308121383/C17 Ex02 Gal 203628763 Guy 308121383.docx
@@ -1,18 +1,18 @@
 
 <file path=word/document.xml><?xml version="1.0" encoding="utf-8"?>
-<w:document xmlns:wpc="http://schemas.microsoft.com/office/word/2010/wordprocessingCanvas" xmlns:mc="http://schemas.openxmlformats.org/markup-compatibility/2006" xmlns:o="urn:schemas-microsoft-com:office:office" xmlns:r="http://schemas.openxmlformats.org/officeDocument/2006/relationships" xmlns:m="http://schemas.openxmlformats.org/officeDocument/2006/math" xmlns:v="urn:schemas-microsoft-com:vml" xmlns:wp14="http://schemas.microsoft.com/office/word/2010/wordprocessingDrawing" xmlns:wp="http://schemas.openxmlformats.org/drawingml/2006/wordprocessingDrawing" xmlns:w10="urn:schemas-microsoft-com:office:word" xmlns:w="http://schemas.openxmlformats.org/wordprocessingml/2006/main" xmlns:w14="http://schemas.microsoft.com/office/word/2010/wordml" xmlns:w15="http://schemas.microsoft.com/office/word/2012/wordml" xmlns:wpg="http://schemas.microsoft.com/office/word/2010/wordprocessingGroup" xmlns:wpi="http://schemas.microsoft.com/office/word/2010/wordprocessingInk" xmlns:wne="http://schemas.microsoft.com/office/word/2006/wordml" xmlns:wps="http://schemas.microsoft.com/office/word/2010/wordprocessingShape" mc:Ignorable="w14 w15 wp14">
+<w:document xmlns:wpc="http://schemas.microsoft.com/office/word/2010/wordprocessingCanvas" xmlns:cx="http://schemas.microsoft.com/office/drawing/2014/chartex" xmlns:cx1="http://schemas.microsoft.com/office/drawing/2015/9/8/chartex" xmlns:cx2="http://schemas.microsoft.com/office/drawing/2015/10/21/chartex" xmlns:cx3="http://schemas.microsoft.com/office/drawing/2016/5/9/chartex" xmlns:cx4="http://schemas.microsoft.com/office/drawing/2016/5/10/chartex" xmlns:cx5="http://schemas.microsoft.com/office/drawing/2016/5/11/chartex" xmlns:cx6="http://schemas.microsoft.com/office/drawing/2016/5/12/chartex" xmlns:cx7="http://schemas.microsoft.com/office/drawing/2016/5/13/chartex" xmlns:cx8="http://schemas.microsoft.com/office/drawing/2016/5/14/chartex" xmlns:mc="http://schemas.openxmlformats.org/markup-compatibility/2006" xmlns:aink="http://schemas.microsoft.com/office/drawing/2016/ink" xmlns:am3d="http://schemas.microsoft.com/office/drawing/2017/model3d" xmlns:o="urn:schemas-microsoft-com:office:office" xmlns:r="http://schemas.openxmlformats.org/officeDocument/2006/relationships" xmlns:m="http://schemas.openxmlformats.org/officeDocument/2006/math" xmlns:v="urn:schemas-microsoft-com:vml" xmlns:wp14="http://schemas.microsoft.com/office/word/2010/wordprocessingDrawing" xmlns:wp="http://schemas.openxmlformats.org/drawingml/2006/wordprocessingDrawing" xmlns:w10="urn:schemas-microsoft-com:office:word" xmlns:w="http://schemas.openxmlformats.org/wordprocessingml/2006/main" xmlns:w14="http://schemas.microsoft.com/office/word/2010/wordml" xmlns:w15="http://schemas.microsoft.com/office/word/2012/wordml" xmlns:w16cid="http://schemas.microsoft.com/office/word/2016/wordml/cid" xmlns:w16se="http://schemas.microsoft.com/office/word/2015/wordml/symex" xmlns:wpg="http://schemas.microsoft.com/office/word/2010/wordprocessingGroup" xmlns:wpi="http://schemas.microsoft.com/office/word/2010/wordprocessingInk" xmlns:wne="http://schemas.microsoft.com/office/word/2006/wordml" xmlns:wps="http://schemas.microsoft.com/office/word/2010/wordprocessingShape" mc:Ignorable="w14 w15 w16se w16cid wp14">
   <w:body>
     <w:p>
       <w:pPr>
-        <w:pStyle w:val="3"/>
-        <w:rPr>
-          <w:rtl/>
-        </w:rPr>
-      </w:pPr>
-    </w:p>
-    <w:p>
-      <w:pPr>
-        <w:pStyle w:val="3"/>
+        <w:pStyle w:val="Heading3"/>
+        <w:rPr>
+          <w:rtl/>
+        </w:rPr>
+      </w:pPr>
+    </w:p>
+    <w:p>
+      <w:pPr>
+        <w:pStyle w:val="Heading3"/>
         <w:rPr>
           <w:rtl/>
         </w:rPr>
@@ -32,14 +32,55 @@
           <w:numId w:val="1"/>
         </w:numPr>
         <w:spacing w:after="0" w:line="240" w:lineRule="auto"/>
-      </w:pPr>
-      <w:r>
-        <w:rPr>
-          <w:rFonts w:hint="cs"/>
-          <w:rtl/>
-        </w:rPr>
-        <w:t>[תיאור קצר של הפיצ'ר הראשון]</w:t>
-      </w:r>
+        <w:rPr>
+          <w:rFonts w:hint="cs"/>
+        </w:rPr>
+      </w:pPr>
+      <w:r>
+        <w:rPr>
+          <w:rFonts w:hint="cs"/>
+        </w:rPr>
+        <w:t>TODO</w:t>
+      </w:r>
+      <w:r>
+        <w:rPr>
+          <w:rFonts w:hint="cs"/>
+          <w:rtl/>
+        </w:rPr>
+        <w:t xml:space="preserve"> </w:t>
+      </w:r>
+      <w:r>
+        <w:rPr>
+          <w:rtl/>
+        </w:rPr>
+        <w:t>–</w:t>
+      </w:r>
+      <w:r>
+        <w:rPr>
+          <w:rFonts w:hint="cs"/>
+          <w:rtl/>
+        </w:rPr>
+        <w:t xml:space="preserve"> חלון שמטרתו היא הצגה למשתמש את כל האירועים שהוא צריך להגיב אליהם בזמן הקרוב או שמחכים לו. לאחר החיבור יופיעו למשתמש כלל האירועים שהוא צריך להגיד אם הוא מגיע/לא אליהם.</w:t>
+      </w:r>
+    </w:p>
+    <w:p>
+      <w:pPr>
+        <w:spacing w:after="0" w:line="240" w:lineRule="auto"/>
+        <w:ind w:left="720" w:right="720"/>
+      </w:pPr>
+      <w:r>
+        <w:rPr>
+          <w:rFonts w:hint="cs"/>
+          <w:rtl/>
+        </w:rPr>
+        <w:t>בנוסף, יופיעו לו כלל הפוסטים בהם תוייג ועדיין לא הגיב, כדי להימנע מתקריות חברתיות.</w:t>
+      </w:r>
+    </w:p>
+    <w:p>
+      <w:pPr>
+        <w:spacing w:after="0" w:line="240" w:lineRule="auto"/>
+        <w:ind w:left="720" w:right="720"/>
+      </w:pPr>
     </w:p>
     <w:p>
       <w:pPr>
@@ -53,10 +94,70 @@
       <w:r>
         <w:rPr>
           <w:rFonts w:hint="cs"/>
-          <w:rtl/>
-        </w:rPr>
-        <w:t>[תיאור קצר של הפיצ'ר הראשון]</w:t>
-      </w:r>
+        </w:rPr>
+        <w:t>F</w:t>
+      </w:r>
+      <w:r>
+        <w:t>eed</w:t>
+      </w:r>
+      <w:r>
+        <w:rPr>
+          <w:rFonts w:hint="cs"/>
+          <w:rtl/>
+        </w:rPr>
+        <w:t xml:space="preserve"> מועדפים </w:t>
+      </w:r>
+      <w:r>
+        <w:rPr>
+          <w:rtl/>
+        </w:rPr>
+        <w:t>–</w:t>
+      </w:r>
+      <w:r>
+        <w:rPr>
+          <w:rFonts w:hint="cs"/>
+          <w:rtl/>
+        </w:rPr>
+        <w:t xml:space="preserve"> מאשר בחירת החברים המועדפים עליך ולראות את ה-</w:t>
+      </w:r>
+      <w:r>
+        <w:t>posts</w:t>
+      </w:r>
+      <w:r>
+        <w:rPr>
+          <w:rFonts w:hint="cs"/>
+          <w:rtl/>
+        </w:rPr>
+        <w:t xml:space="preserve"> שלהם בלבד. כך המשתמש מייצר לו </w:t>
+      </w:r>
+      <w:r>
+        <w:t>feed</w:t>
+      </w:r>
+      <w:r>
+        <w:rPr>
+          <w:rFonts w:hint="cs"/>
+          <w:rtl/>
+        </w:rPr>
+        <w:t xml:space="preserve"> המתאים לו בדיוק. המשתמש בוחר את חבריו אותם רוצה לראות ב-</w:t>
+      </w:r>
+      <w:r>
+        <w:t>feed</w:t>
+      </w:r>
+      <w:r>
+        <w:rPr>
+          <w:rFonts w:hint="cs"/>
+          <w:rtl/>
+        </w:rPr>
+        <w:t xml:space="preserve"> האלטרנטיבי והוא מקבל את כלל הפוסטים שלהם.</w:t>
+      </w:r>
+      <w:bookmarkStart w:id="0" w:name="_GoBack"/>
+      <w:bookmarkEnd w:id="0"/>
+    </w:p>
+    <w:p>
+      <w:pPr>
+        <w:spacing w:after="0" w:line="240" w:lineRule="auto"/>
+        <w:ind w:right="720"/>
+      </w:pPr>
     </w:p>
     <w:p>
       <w:pPr>
@@ -66,7 +167,7 @@
     </w:p>
     <w:p>
       <w:pPr>
-        <w:pStyle w:val="3"/>
+        <w:pStyle w:val="Heading3"/>
         <w:rPr>
           <w:rtl/>
         </w:rPr>
@@ -206,16 +307,7 @@
           <w:rFonts w:hint="cs"/>
           <w:rtl/>
         </w:rPr>
-        <w:t xml:space="preserve"> שמציגה את </w:t>
-      </w:r>
-      <w:bookmarkStart w:id="0" w:name="_GoBack"/>
-      <w:bookmarkEnd w:id="0"/>
-      <w:r>
-        <w:rPr>
-          <w:rFonts w:hint="cs"/>
-          <w:rtl/>
-        </w:rPr>
-        <w:t>התהליך שקשור לתבנית</w:t>
+        <w:t xml:space="preserve"> שמציגה את התהליך שקשור לתבנית</w:t>
       </w:r>
       <w:r>
         <w:rPr>
@@ -333,7 +425,7 @@
     </w:p>
     <w:p>
       <w:pPr>
-        <w:pStyle w:val="3"/>
+        <w:pStyle w:val="Heading3"/>
         <w:rPr>
           <w:rtl/>
         </w:rPr>
@@ -560,7 +652,7 @@
     </w:p>
     <w:p>
       <w:pPr>
-        <w:pStyle w:val="3"/>
+        <w:pStyle w:val="Heading3"/>
         <w:rPr>
           <w:rtl/>
         </w:rPr>
@@ -667,6 +759,7 @@
         <w:spacing w:after="0" w:line="240" w:lineRule="auto"/>
       </w:pPr>
       <w:r>
+        <w:lastRenderedPageBreak/>
         <w:t>Sequence Diagram</w:t>
       </w:r>
     </w:p>
@@ -800,7 +893,7 @@
 </file>
 
 <file path=word/endnotes.xml><?xml version="1.0" encoding="utf-8"?>
-<w:endnotes xmlns:wpc="http://schemas.microsoft.com/office/word/2010/wordprocessingCanvas" xmlns:mc="http://schemas.openxmlformats.org/markup-compatibility/2006" xmlns:o="urn:schemas-microsoft-com:office:office" xmlns:r="http://schemas.openxmlformats.org/officeDocument/2006/relationships" xmlns:m="http://schemas.openxmlformats.org/officeDocument/2006/math" xmlns:v="urn:schemas-microsoft-com:vml" xmlns:wp14="http://schemas.microsoft.com/office/word/2010/wordprocessingDrawing" xmlns:wp="http://schemas.openxmlformats.org/drawingml/2006/wordprocessingDrawing" xmlns:w10="urn:schemas-microsoft-com:office:word" xmlns:w="http://schemas.openxmlformats.org/wordprocessingml/2006/main" xmlns:w14="http://schemas.microsoft.com/office/word/2010/wordml" xmlns:w15="http://schemas.microsoft.com/office/word/2012/wordml" xmlns:wpg="http://schemas.microsoft.com/office/word/2010/wordprocessingGroup" xmlns:wpi="http://schemas.microsoft.com/office/word/2010/wordprocessingInk" xmlns:wne="http://schemas.microsoft.com/office/word/2006/wordml" xmlns:wps="http://schemas.microsoft.com/office/word/2010/wordprocessingShape" mc:Ignorable="w14 w15 wp14">
+<w:endnotes xmlns:wpc="http://schemas.microsoft.com/office/word/2010/wordprocessingCanvas" xmlns:cx="http://schemas.microsoft.com/office/drawing/2014/chartex" xmlns:cx1="http://schemas.microsoft.com/office/drawing/2015/9/8/chartex" xmlns:cx2="http://schemas.microsoft.com/office/drawing/2015/10/21/chartex" xmlns:cx3="http://schemas.microsoft.com/office/drawing/2016/5/9/chartex" xmlns:cx4="http://schemas.microsoft.com/office/drawing/2016/5/10/chartex" xmlns:cx5="http://schemas.microsoft.com/office/drawing/2016/5/11/chartex" xmlns:cx6="http://schemas.microsoft.com/office/drawing/2016/5/12/chartex" xmlns:cx7="http://schemas.microsoft.com/office/drawing/2016/5/13/chartex" xmlns:cx8="http://schemas.microsoft.com/office/drawing/2016/5/14/chartex" xmlns:mc="http://schemas.openxmlformats.org/markup-compatibility/2006" xmlns:aink="http://schemas.microsoft.com/office/drawing/2016/ink" xmlns:am3d="http://schemas.microsoft.com/office/drawing/2017/model3d" xmlns:o="urn:schemas-microsoft-com:office:office" xmlns:r="http://schemas.openxmlformats.org/officeDocument/2006/relationships" xmlns:m="http://schemas.openxmlformats.org/officeDocument/2006/math" xmlns:v="urn:schemas-microsoft-com:vml" xmlns:wp14="http://schemas.microsoft.com/office/word/2010/wordprocessingDrawing" xmlns:wp="http://schemas.openxmlformats.org/drawingml/2006/wordprocessingDrawing" xmlns:w10="urn:schemas-microsoft-com:office:word" xmlns:w="http://schemas.openxmlformats.org/wordprocessingml/2006/main" xmlns:w14="http://schemas.microsoft.com/office/word/2010/wordml" xmlns:w15="http://schemas.microsoft.com/office/word/2012/wordml" xmlns:w16cid="http://schemas.microsoft.com/office/word/2016/wordml/cid" xmlns:w16se="http://schemas.microsoft.com/office/word/2015/wordml/symex" xmlns:wpg="http://schemas.microsoft.com/office/word/2010/wordprocessingGroup" xmlns:wpi="http://schemas.microsoft.com/office/word/2010/wordprocessingInk" xmlns:wne="http://schemas.microsoft.com/office/word/2006/wordml" xmlns:wps="http://schemas.microsoft.com/office/word/2010/wordprocessingShape" mc:Ignorable="w14 w15 w16se w16cid wp14">
   <w:endnote w:type="separator" w:id="-1">
     <w:p>
       <w:pPr>
@@ -825,7 +918,7 @@
 </file>
 
 <file path=word/footer1.xml><?xml version="1.0" encoding="utf-8"?>
-<w:ftr xmlns:wpc="http://schemas.microsoft.com/office/word/2010/wordprocessingCanvas" xmlns:mc="http://schemas.openxmlformats.org/markup-compatibility/2006" xmlns:o="urn:schemas-microsoft-com:office:office" xmlns:r="http://schemas.openxmlformats.org/officeDocument/2006/relationships" xmlns:m="http://schemas.openxmlformats.org/officeDocument/2006/math" xmlns:v="urn:schemas-microsoft-com:vml" xmlns:wp14="http://schemas.microsoft.com/office/word/2010/wordprocessingDrawing" xmlns:wp="http://schemas.openxmlformats.org/drawingml/2006/wordprocessingDrawing" xmlns:w10="urn:schemas-microsoft-com:office:word" xmlns:w="http://schemas.openxmlformats.org/wordprocessingml/2006/main" xmlns:w14="http://schemas.microsoft.com/office/word/2010/wordml" xmlns:w15="http://schemas.microsoft.com/office/word/2012/wordml" xmlns:wpg="http://schemas.microsoft.com/office/word/2010/wordprocessingGroup" xmlns:wpi="http://schemas.microsoft.com/office/word/2010/wordprocessingInk" xmlns:wne="http://schemas.microsoft.com/office/word/2006/wordml" xmlns:wps="http://schemas.microsoft.com/office/word/2010/wordprocessingShape" mc:Ignorable="w14 w15 wp14">
+<w:ftr xmlns:wpc="http://schemas.microsoft.com/office/word/2010/wordprocessingCanvas" xmlns:cx="http://schemas.microsoft.com/office/drawing/2014/chartex" xmlns:cx1="http://schemas.microsoft.com/office/drawing/2015/9/8/chartex" xmlns:cx2="http://schemas.microsoft.com/office/drawing/2015/10/21/chartex" xmlns:cx3="http://schemas.microsoft.com/office/drawing/2016/5/9/chartex" xmlns:cx4="http://schemas.microsoft.com/office/drawing/2016/5/10/chartex" xmlns:cx5="http://schemas.microsoft.com/office/drawing/2016/5/11/chartex" xmlns:cx6="http://schemas.microsoft.com/office/drawing/2016/5/12/chartex" xmlns:cx7="http://schemas.microsoft.com/office/drawing/2016/5/13/chartex" xmlns:cx8="http://schemas.microsoft.com/office/drawing/2016/5/14/chartex" xmlns:mc="http://schemas.openxmlformats.org/markup-compatibility/2006" xmlns:aink="http://schemas.microsoft.com/office/drawing/2016/ink" xmlns:am3d="http://schemas.microsoft.com/office/drawing/2017/model3d" xmlns:o="urn:schemas-microsoft-com:office:office" xmlns:r="http://schemas.openxmlformats.org/officeDocument/2006/relationships" xmlns:m="http://schemas.openxmlformats.org/officeDocument/2006/math" xmlns:v="urn:schemas-microsoft-com:vml" xmlns:wp14="http://schemas.microsoft.com/office/word/2010/wordprocessingDrawing" xmlns:wp="http://schemas.openxmlformats.org/drawingml/2006/wordprocessingDrawing" xmlns:w10="urn:schemas-microsoft-com:office:word" xmlns:w="http://schemas.openxmlformats.org/wordprocessingml/2006/main" xmlns:w14="http://schemas.microsoft.com/office/word/2010/wordml" xmlns:w15="http://schemas.microsoft.com/office/word/2012/wordml" xmlns:w16cid="http://schemas.microsoft.com/office/word/2016/wordml/cid" xmlns:w16se="http://schemas.microsoft.com/office/word/2015/wordml/symex" xmlns:wpg="http://schemas.microsoft.com/office/word/2010/wordprocessingGroup" xmlns:wpi="http://schemas.microsoft.com/office/word/2010/wordprocessingInk" xmlns:wne="http://schemas.microsoft.com/office/word/2006/wordml" xmlns:wps="http://schemas.microsoft.com/office/word/2010/wordprocessingShape" mc:Ignorable="w14 w15 w16se w16cid wp14">
   <w:sdt>
     <w:sdtPr>
       <w:rPr>
@@ -841,7 +934,7 @@
     <w:sdtContent>
       <w:p>
         <w:pPr>
-          <w:pStyle w:val="a5"/>
+          <w:pStyle w:val="Footer"/>
         </w:pPr>
         <w:r>
           <w:rPr>
@@ -1064,7 +1157,7 @@
                     <v:stroke joinstyle="miter"/>
                     <v:path gradientshapeok="t" o:connecttype="rect"/>
                   </v:shapetype>
-                  <v:shape id="Text Box 3" o:spid="_x0000_s1027" type="#_x0000_t202" style="position:absolute;left:782;top:14990;width:659;height:288;visibility:visible;mso-wrap-style:square;v-text-anchor:top" o:gfxdata="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" filled="f" stroked="f">
+                  <v:shape id="Text Box 3" o:spid="_x0000_s1027" type="#_x0000_t202" style="position:absolute;left:782;top:14990;width:659;height:288;visibility:visible;mso-wrap-style:square;v-text-anchor:top" o:gfxdata="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" filled="f" stroked="f">
                     <v:textbox inset="0,0,0,0">
                       <w:txbxContent>
                         <w:p>
@@ -1103,7 +1196,7 @@
                       </w:txbxContent>
                     </v:textbox>
                   </v:shape>
-                  <v:group id="Group 4" o:spid="_x0000_s1028" style="position:absolute;left:-8;top:14978;width:12255;height:230" coordorigin="-8,14978" coordsize="12255,230" o:gfxdata="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">
+                  <v:group id="Group 4" o:spid="_x0000_s1028" style="position:absolute;left:-8;top:14978;width:12255;height:230" coordorigin="-8,14978" coordsize="12255,230" o:gfxdata="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">
                     <v:shapetype id="_x0000_t34" coordsize="21600,21600" o:spt="34" o:oned="t" adj="10800" path="m,l@0,0@0,21600,21600,21600e" filled="f">
                       <v:stroke joinstyle="miter"/>
                       <v:formulas>
@@ -1115,8 +1208,8 @@
                       </v:handles>
                       <o:lock v:ext="edit" shapetype="t"/>
                     </v:shapetype>
-                    <v:shape id="AutoShape 5" o:spid="_x0000_s1029" type="#_x0000_t34" style="position:absolute;left:-8;top:14978;width:1260;height:230;flip:y;visibility:visible;mso-wrap-style:square" o:connectortype="elbow" o:gfxdata="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" strokecolor="#a5a5a5 [2092]"/>
-                    <v:shape id="AutoShape 6" o:spid="_x0000_s1030" type="#_x0000_t34" style="position:absolute;left:1252;top:14978;width:10995;height:230;rotation:180;visibility:visible;mso-wrap-style:square" o:connectortype="elbow" o:gfxdata="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" adj="20904" strokecolor="#a5a5a5 [2092]"/>
+                    <v:shape id="AutoShape 5" o:spid="_x0000_s1029" type="#_x0000_t34" style="position:absolute;left:-8;top:14978;width:1260;height:230;flip:y;visibility:visible;mso-wrap-style:square" o:connectortype="elbow" o:gfxdata="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" strokecolor="#a5a5a5 [2092]"/>
+                    <v:shape id="AutoShape 6" o:spid="_x0000_s1030" type="#_x0000_t34" style="position:absolute;left:1252;top:14978;width:10995;height:230;rotation:180;visibility:visible;mso-wrap-style:square" o:connectortype="elbow" o:gfxdata="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" adj="20904" strokecolor="#a5a5a5 [2092]"/>
                   </v:group>
                   <w10:wrap anchorx="page" anchory="margin"/>
                 </v:group>
@@ -1131,7 +1224,7 @@
 </file>
 
 <file path=word/footnotes.xml><?xml version="1.0" encoding="utf-8"?>
-<w:footnotes xmlns:wpc="http://schemas.microsoft.com/office/word/2010/wordprocessingCanvas" xmlns:mc="http://schemas.openxmlformats.org/markup-compatibility/2006" xmlns:o="urn:schemas-microsoft-com:office:office" xmlns:r="http://schemas.openxmlformats.org/officeDocument/2006/relationships" xmlns:m="http://schemas.openxmlformats.org/officeDocument/2006/math" xmlns:v="urn:schemas-microsoft-com:vml" xmlns:wp14="http://schemas.microsoft.com/office/word/2010/wordprocessingDrawing" xmlns:wp="http://schemas.openxmlformats.org/drawingml/2006/wordprocessingDrawing" xmlns:w10="urn:schemas-microsoft-com:office:word" xmlns:w="http://schemas.openxmlformats.org/wordprocessingml/2006/main" xmlns:w14="http://schemas.microsoft.com/office/word/2010/wordml" xmlns:w15="http://schemas.microsoft.com/office/word/2012/wordml" xmlns:wpg="http://schemas.microsoft.com/office/word/2010/wordprocessingGroup" xmlns:wpi="http://schemas.microsoft.com/office/word/2010/wordprocessingInk" xmlns:wne="http://schemas.microsoft.com/office/word/2006/wordml" xmlns:wps="http://schemas.microsoft.com/office/word/2010/wordprocessingShape" mc:Ignorable="w14 w15 wp14">
+<w:footnotes xmlns:wpc="http://schemas.microsoft.com/office/word/2010/wordprocessingCanvas" xmlns:cx="http://schemas.microsoft.com/office/drawing/2014/chartex" xmlns:cx1="http://schemas.microsoft.com/office/drawing/2015/9/8/chartex" xmlns:cx2="http://schemas.microsoft.com/office/drawing/2015/10/21/chartex" xmlns:cx3="http://schemas.microsoft.com/office/drawing/2016/5/9/chartex" xmlns:cx4="http://schemas.microsoft.com/office/drawing/2016/5/10/chartex" xmlns:cx5="http://schemas.microsoft.com/office/drawing/2016/5/11/chartex" xmlns:cx6="http://schemas.microsoft.com/office/drawing/2016/5/12/chartex" xmlns:cx7="http://schemas.microsoft.com/office/drawing/2016/5/13/chartex" xmlns:cx8="http://schemas.microsoft.com/office/drawing/2016/5/14/chartex" xmlns:mc="http://schemas.openxmlformats.org/markup-compatibility/2006" xmlns:aink="http://schemas.microsoft.com/office/drawing/2016/ink" xmlns:am3d="http://schemas.microsoft.com/office/drawing/2017/model3d" xmlns:o="urn:schemas-microsoft-com:office:office" xmlns:r="http://schemas.openxmlformats.org/officeDocument/2006/relationships" xmlns:m="http://schemas.openxmlformats.org/officeDocument/2006/math" xmlns:v="urn:schemas-microsoft-com:vml" xmlns:wp14="http://schemas.microsoft.com/office/word/2010/wordprocessingDrawing" xmlns:wp="http://schemas.openxmlformats.org/drawingml/2006/wordprocessingDrawing" xmlns:w10="urn:schemas-microsoft-com:office:word" xmlns:w="http://schemas.openxmlformats.org/wordprocessingml/2006/main" xmlns:w14="http://schemas.microsoft.com/office/word/2010/wordml" xmlns:w15="http://schemas.microsoft.com/office/word/2012/wordml" xmlns:w16cid="http://schemas.microsoft.com/office/word/2016/wordml/cid" xmlns:w16se="http://schemas.microsoft.com/office/word/2015/wordml/symex" xmlns:wpg="http://schemas.microsoft.com/office/word/2010/wordprocessingGroup" xmlns:wpi="http://schemas.microsoft.com/office/word/2010/wordprocessingInk" xmlns:wne="http://schemas.microsoft.com/office/word/2006/wordml" xmlns:wps="http://schemas.microsoft.com/office/word/2010/wordprocessingShape" mc:Ignorable="w14 w15 w16se w16cid wp14">
   <w:footnote w:type="separator" w:id="-1">
     <w:p>
       <w:pPr>
@@ -1156,10 +1249,10 @@
 </file>
 
 <file path=word/header1.xml><?xml version="1.0" encoding="utf-8"?>
-<w:hdr xmlns:wpc="http://schemas.microsoft.com/office/word/2010/wordprocessingCanvas" xmlns:mc="http://schemas.openxmlformats.org/markup-compatibility/2006" xmlns:o="urn:schemas-microsoft-com:office:office" xmlns:r="http://schemas.openxmlformats.org/officeDocument/2006/relationships" xmlns:m="http://schemas.openxmlformats.org/officeDocument/2006/math" xmlns:v="urn:schemas-microsoft-com:vml" xmlns:wp14="http://schemas.microsoft.com/office/word/2010/wordprocessingDrawing" xmlns:wp="http://schemas.openxmlformats.org/drawingml/2006/wordprocessingDrawing" xmlns:w10="urn:schemas-microsoft-com:office:word" xmlns:w="http://schemas.openxmlformats.org/wordprocessingml/2006/main" xmlns:w14="http://schemas.microsoft.com/office/word/2010/wordml" xmlns:w15="http://schemas.microsoft.com/office/word/2012/wordml" xmlns:wpg="http://schemas.microsoft.com/office/word/2010/wordprocessingGroup" xmlns:wpi="http://schemas.microsoft.com/office/word/2010/wordprocessingInk" xmlns:wne="http://schemas.microsoft.com/office/word/2006/wordml" xmlns:wps="http://schemas.microsoft.com/office/word/2010/wordprocessingShape" mc:Ignorable="w14 w15 wp14">
+<w:hdr xmlns:wpc="http://schemas.microsoft.com/office/word/2010/wordprocessingCanvas" xmlns:cx="http://schemas.microsoft.com/office/drawing/2014/chartex" xmlns:cx1="http://schemas.microsoft.com/office/drawing/2015/9/8/chartex" xmlns:cx2="http://schemas.microsoft.com/office/drawing/2015/10/21/chartex" xmlns:cx3="http://schemas.microsoft.com/office/drawing/2016/5/9/chartex" xmlns:cx4="http://schemas.microsoft.com/office/drawing/2016/5/10/chartex" xmlns:cx5="http://schemas.microsoft.com/office/drawing/2016/5/11/chartex" xmlns:cx6="http://schemas.microsoft.com/office/drawing/2016/5/12/chartex" xmlns:cx7="http://schemas.microsoft.com/office/drawing/2016/5/13/chartex" xmlns:cx8="http://schemas.microsoft.com/office/drawing/2016/5/14/chartex" xmlns:mc="http://schemas.openxmlformats.org/markup-compatibility/2006" xmlns:aink="http://schemas.microsoft.com/office/drawing/2016/ink" xmlns:am3d="http://schemas.microsoft.com/office/drawing/2017/model3d" xmlns:o="urn:schemas-microsoft-com:office:office" xmlns:r="http://schemas.openxmlformats.org/officeDocument/2006/relationships" xmlns:m="http://schemas.openxmlformats.org/officeDocument/2006/math" xmlns:v="urn:schemas-microsoft-com:vml" xmlns:wp14="http://schemas.microsoft.com/office/word/2010/wordprocessingDrawing" xmlns:wp="http://schemas.openxmlformats.org/drawingml/2006/wordprocessingDrawing" xmlns:w10="urn:schemas-microsoft-com:office:word" xmlns:w="http://schemas.openxmlformats.org/wordprocessingml/2006/main" xmlns:w14="http://schemas.microsoft.com/office/word/2010/wordml" xmlns:w15="http://schemas.microsoft.com/office/word/2012/wordml" xmlns:w16cid="http://schemas.microsoft.com/office/word/2016/wordml/cid" xmlns:w16se="http://schemas.microsoft.com/office/word/2015/wordml/symex" xmlns:wpg="http://schemas.microsoft.com/office/word/2010/wordprocessingGroup" xmlns:wpi="http://schemas.microsoft.com/office/word/2010/wordprocessingInk" xmlns:wne="http://schemas.microsoft.com/office/word/2006/wordml" xmlns:wps="http://schemas.microsoft.com/office/word/2010/wordprocessingShape" mc:Ignorable="w14 w15 w16se w16cid wp14">
   <w:p>
     <w:pPr>
-      <w:pStyle w:val="a3"/>
+      <w:pStyle w:val="Header"/>
       <w:tabs>
         <w:tab w:val="clear" w:pos="4153"/>
         <w:tab w:val="clear" w:pos="8306"/>
@@ -1319,7 +1412,7 @@
   </w:p>
   <w:p>
     <w:pPr>
-      <w:pStyle w:val="a3"/>
+      <w:pStyle w:val="Header"/>
       <w:tabs>
         <w:tab w:val="clear" w:pos="4153"/>
         <w:tab w:val="clear" w:pos="8306"/>
@@ -1336,7 +1429,7 @@
   </w:p>
   <w:p>
     <w:pPr>
-      <w:pStyle w:val="a3"/>
+      <w:pStyle w:val="Header"/>
       <w:tabs>
         <w:tab w:val="clear" w:pos="4153"/>
         <w:tab w:val="clear" w:pos="8306"/>
@@ -1346,13 +1439,53 @@
       <w:ind w:left="84"/>
       <w:jc w:val="center"/>
       <w:rPr>
+        <w:rFonts w:ascii="Arial" w:hAnsi="Arial" w:cs="Arial" w:hint="cs"/>
+        <w:b/>
+        <w:bCs/>
+        <w:color w:val="595959" w:themeColor="text1" w:themeTint="A6"/>
+        <w:rtl/>
+      </w:rPr>
+    </w:pPr>
+    <w:r>
+      <w:rPr>
+        <w:rFonts w:ascii="Arial" w:hAnsi="Arial" w:cs="Arial" w:hint="cs"/>
+        <w:b/>
+        <w:bCs/>
+        <w:color w:val="595959" w:themeColor="text1" w:themeTint="A6"/>
+        <w:rtl/>
+      </w:rPr>
+      <w:t xml:space="preserve">מגישים: </w:t>
+    </w:r>
+    <w:r>
+      <w:rPr>
+        <w:rFonts w:ascii="Arial" w:hAnsi="Arial" w:cs="Arial" w:hint="cs"/>
+        <w:b/>
+        <w:bCs/>
+        <w:color w:val="595959" w:themeColor="text1" w:themeTint="A6"/>
+        <w:rtl/>
+      </w:rPr>
+      <w:t>גל רוטנברג</w:t>
+    </w:r>
+    <w:r>
+      <w:rPr>
+        <w:rFonts w:ascii="Arial" w:hAnsi="Arial" w:cs="Arial" w:hint="cs"/>
+        <w:b/>
+        <w:bCs/>
+        <w:color w:val="595959" w:themeColor="text1" w:themeTint="A6"/>
+        <w:rtl/>
+      </w:rPr>
+      <w:t xml:space="preserve">, </w:t>
+    </w:r>
+    <w:r>
+      <w:rPr>
         <w:rFonts w:ascii="Arial" w:hAnsi="Arial" w:cs="Arial"/>
         <w:b/>
         <w:bCs/>
         <w:color w:val="595959" w:themeColor="text1" w:themeTint="A6"/>
         <w:rtl/>
       </w:rPr>
-    </w:pPr>
+      <w:t>203628763</w:t>
+    </w:r>
     <w:r>
       <w:rPr>
         <w:rFonts w:ascii="Arial" w:hAnsi="Arial" w:cs="Arial" w:hint="cs"/>
@@ -1361,15 +1494,74 @@
         <w:color w:val="595959" w:themeColor="text1" w:themeTint="A6"/>
         <w:rtl/>
       </w:rPr>
-      <w:t>מגישים: [שם מלא], [ת"ז], [שם מלא], [ת"ז]</w:t>
+      <w:t xml:space="preserve"> </w:t>
     </w:r>
+    <w:r>
+      <w:rPr>
+        <w:rFonts w:ascii="Arial" w:hAnsi="Arial" w:cs="Arial" w:hint="cs"/>
+        <w:b/>
+        <w:bCs/>
+        <w:color w:val="595959" w:themeColor="text1" w:themeTint="A6"/>
+        <w:rtl/>
+      </w:rPr>
+      <w:t xml:space="preserve">, </w:t>
+    </w:r>
+    <w:r>
+      <w:rPr>
+        <w:rFonts w:ascii="Arial" w:hAnsi="Arial" w:cs="Arial" w:hint="cs"/>
+        <w:b/>
+        <w:bCs/>
+        <w:color w:val="595959" w:themeColor="text1" w:themeTint="A6"/>
+        <w:rtl/>
+      </w:rPr>
+      <w:t>גיא מנחם</w:t>
+    </w:r>
+    <w:r>
+      <w:rPr>
+        <w:rFonts w:ascii="Arial" w:hAnsi="Arial" w:cs="Arial" w:hint="cs"/>
+        <w:b/>
+        <w:bCs/>
+        <w:color w:val="595959" w:themeColor="text1" w:themeTint="A6"/>
+        <w:rtl/>
+      </w:rPr>
+      <w:t xml:space="preserve">, </w:t>
+    </w:r>
+    <w:r>
+      <w:rPr>
+        <w:rFonts w:ascii="Arial" w:hAnsi="Arial" w:cs="Arial" w:hint="cs"/>
+        <w:b/>
+        <w:bCs/>
+        <w:color w:val="595959" w:themeColor="text1" w:themeTint="A6"/>
+        <w:rtl/>
+      </w:rPr>
+      <w:t>308121383</w:t>
+    </w:r>
+  </w:p>
+  <w:p>
+    <w:pPr>
+      <w:pStyle w:val="Header"/>
+      <w:tabs>
+        <w:tab w:val="clear" w:pos="4153"/>
+        <w:tab w:val="clear" w:pos="8306"/>
+        <w:tab w:val="left" w:pos="3911"/>
+        <w:tab w:val="left" w:pos="7313"/>
+      </w:tabs>
+      <w:ind w:left="84"/>
+      <w:rPr>
+        <w:rFonts w:ascii="Arial" w:hAnsi="Arial" w:cs="Arial"/>
+        <w:b/>
+        <w:bCs/>
+        <w:color w:val="595959" w:themeColor="text1" w:themeTint="A6"/>
+        <w:rtl/>
+      </w:rPr>
+    </w:pPr>
   </w:p>
 </w:hdr>
 </file>
 
 <file path=word/numbering.xml><?xml version="1.0" encoding="utf-8"?>
-<w:numbering xmlns:wpc="http://schemas.microsoft.com/office/word/2010/wordprocessingCanvas" xmlns:mc="http://schemas.openxmlformats.org/markup-compatibility/2006" xmlns:o="urn:schemas-microsoft-com:office:office" xmlns:r="http://schemas.openxmlformats.org/officeDocument/2006/relationships" xmlns:m="http://schemas.openxmlformats.org/officeDocument/2006/math" xmlns:v="urn:schemas-microsoft-com:vml" xmlns:wp14="http://schemas.microsoft.com/office/word/2010/wordprocessingDrawing" xmlns:wp="http://schemas.openxmlformats.org/drawingml/2006/wordprocessingDrawing" xmlns:w10="urn:schemas-microsoft-com:office:word" xmlns:w="http://schemas.openxmlformats.org/wordprocessingml/2006/main" xmlns:w14="http://schemas.microsoft.com/office/word/2010/wordml" xmlns:w15="http://schemas.microsoft.com/office/word/2012/wordml" xmlns:wpg="http://schemas.microsoft.com/office/word/2010/wordprocessingGroup" xmlns:wpi="http://schemas.microsoft.com/office/word/2010/wordprocessingInk" xmlns:wne="http://schemas.microsoft.com/office/word/2006/wordml" xmlns:wps="http://schemas.microsoft.com/office/word/2010/wordprocessingShape" mc:Ignorable="w14 w15 wp14">
-  <w:abstractNum w:abstractNumId="0">
+<w:numbering xmlns:wpc="http://schemas.microsoft.com/office/word/2010/wordprocessingCanvas" xmlns:cx="http://schemas.microsoft.com/office/drawing/2014/chartex" xmlns:cx1="http://schemas.microsoft.com/office/drawing/2015/9/8/chartex" xmlns:cx2="http://schemas.microsoft.com/office/drawing/2015/10/21/chartex" xmlns:cx3="http://schemas.microsoft.com/office/drawing/2016/5/9/chartex" xmlns:cx4="http://schemas.microsoft.com/office/drawing/2016/5/10/chartex" xmlns:cx5="http://schemas.microsoft.com/office/drawing/2016/5/11/chartex" xmlns:cx6="http://schemas.microsoft.com/office/drawing/2016/5/12/chartex" xmlns:cx7="http://schemas.microsoft.com/office/drawing/2016/5/13/chartex" xmlns:cx8="http://schemas.microsoft.com/office/drawing/2016/5/14/chartex" xmlns:mc="http://schemas.openxmlformats.org/markup-compatibility/2006" xmlns:aink="http://schemas.microsoft.com/office/drawing/2016/ink" xmlns:am3d="http://schemas.microsoft.com/office/drawing/2017/model3d" xmlns:o="urn:schemas-microsoft-com:office:office" xmlns:r="http://schemas.openxmlformats.org/officeDocument/2006/relationships" xmlns:m="http://schemas.openxmlformats.org/officeDocument/2006/math" xmlns:v="urn:schemas-microsoft-com:vml" xmlns:wp14="http://schemas.microsoft.com/office/word/2010/wordprocessingDrawing" xmlns:wp="http://schemas.openxmlformats.org/drawingml/2006/wordprocessingDrawing" xmlns:w10="urn:schemas-microsoft-com:office:word" xmlns:w="http://schemas.openxmlformats.org/wordprocessingml/2006/main" xmlns:w14="http://schemas.microsoft.com/office/word/2010/wordml" xmlns:w15="http://schemas.microsoft.com/office/word/2012/wordml" xmlns:w16cid="http://schemas.microsoft.com/office/word/2016/wordml/cid" xmlns:w16se="http://schemas.microsoft.com/office/word/2015/wordml/symex" xmlns:wpg="http://schemas.microsoft.com/office/word/2010/wordprocessingGroup" xmlns:wpi="http://schemas.microsoft.com/office/word/2010/wordprocessingInk" xmlns:wne="http://schemas.microsoft.com/office/word/2006/wordml" xmlns:wps="http://schemas.microsoft.com/office/word/2010/wordprocessingShape" mc:Ignorable="w14 w15 w16se w16cid wp14">
+  <w:abstractNum w:abstractNumId="0" w15:restartNumberingAfterBreak="0">
     <w:nsid w:val="071E4B1C"/>
     <w:multiLevelType w:val="hybridMultilevel"/>
     <w:tmpl w:val="B69AE0AC"/>
@@ -1458,7 +1650,7 @@
       </w:pPr>
     </w:lvl>
   </w:abstractNum>
-  <w:abstractNum w:abstractNumId="1">
+  <w:abstractNum w:abstractNumId="1" w15:restartNumberingAfterBreak="0">
     <w:nsid w:val="0A976694"/>
     <w:multiLevelType w:val="hybridMultilevel"/>
     <w:tmpl w:val="F9CA7700"/>
@@ -1547,7 +1739,7 @@
       </w:pPr>
     </w:lvl>
   </w:abstractNum>
-  <w:abstractNum w:abstractNumId="2">
+  <w:abstractNum w:abstractNumId="2" w15:restartNumberingAfterBreak="0">
     <w:nsid w:val="0E770B30"/>
     <w:multiLevelType w:val="hybridMultilevel"/>
     <w:tmpl w:val="315CF52C"/>
@@ -1636,7 +1828,7 @@
       </w:pPr>
     </w:lvl>
   </w:abstractNum>
-  <w:abstractNum w:abstractNumId="3">
+  <w:abstractNum w:abstractNumId="3" w15:restartNumberingAfterBreak="0">
     <w:nsid w:val="1A0734F2"/>
     <w:multiLevelType w:val="hybridMultilevel"/>
     <w:tmpl w:val="E29AD7C0"/>
@@ -1725,7 +1917,7 @@
       </w:pPr>
     </w:lvl>
   </w:abstractNum>
-  <w:abstractNum w:abstractNumId="4">
+  <w:abstractNum w:abstractNumId="4" w15:restartNumberingAfterBreak="0">
     <w:nsid w:val="32F50D29"/>
     <w:multiLevelType w:val="hybridMultilevel"/>
     <w:tmpl w:val="E2E643D0"/>
@@ -1814,7 +2006,7 @@
       </w:pPr>
     </w:lvl>
   </w:abstractNum>
-  <w:abstractNum w:abstractNumId="5">
+  <w:abstractNum w:abstractNumId="5" w15:restartNumberingAfterBreak="0">
     <w:nsid w:val="5B6B7040"/>
     <w:multiLevelType w:val="hybridMultilevel"/>
     <w:tmpl w:val="DDD26AE6"/>
@@ -1903,7 +2095,7 @@
       </w:pPr>
     </w:lvl>
   </w:abstractNum>
-  <w:abstractNum w:abstractNumId="6">
+  <w:abstractNum w:abstractNumId="6" w15:restartNumberingAfterBreak="0">
     <w:nsid w:val="5C882A1D"/>
     <w:multiLevelType w:val="hybridMultilevel"/>
     <w:tmpl w:val="DC369558"/>
@@ -2043,7 +2235,7 @@
       </w:rPr>
     </w:lvl>
   </w:abstractNum>
-  <w:abstractNum w:abstractNumId="7">
+  <w:abstractNum w:abstractNumId="7" w15:restartNumberingAfterBreak="0">
     <w:nsid w:val="6F530EA1"/>
     <w:multiLevelType w:val="hybridMultilevel"/>
     <w:tmpl w:val="6D048B0A"/>
@@ -2132,7 +2324,7 @@
       </w:pPr>
     </w:lvl>
   </w:abstractNum>
-  <w:abstractNum w:abstractNumId="8">
+  <w:abstractNum w:abstractNumId="8" w15:restartNumberingAfterBreak="0">
     <w:nsid w:val="748603B9"/>
     <w:multiLevelType w:val="hybridMultilevel"/>
     <w:tmpl w:val="EB326B8C"/>
@@ -2221,7 +2413,7 @@
       </w:pPr>
     </w:lvl>
   </w:abstractNum>
-  <w:abstractNum w:abstractNumId="9">
+  <w:abstractNum w:abstractNumId="9" w15:restartNumberingAfterBreak="0">
     <w:nsid w:val="7A4E5A71"/>
     <w:multiLevelType w:val="hybridMultilevel"/>
     <w:tmpl w:val="06541A98"/>
@@ -2345,7 +2537,7 @@
 </file>
 
 <file path=word/styles.xml><?xml version="1.0" encoding="utf-8"?>
-<w:styles xmlns:mc="http://schemas.openxmlformats.org/markup-compatibility/2006" xmlns:r="http://schemas.openxmlformats.org/officeDocument/2006/relationships" xmlns:w="http://schemas.openxmlformats.org/wordprocessingml/2006/main" xmlns:w14="http://schemas.microsoft.com/office/word/2010/wordml" xmlns:w15="http://schemas.microsoft.com/office/word/2012/wordml" mc:Ignorable="w14 w15">
+<w:styles xmlns:mc="http://schemas.openxmlformats.org/markup-compatibility/2006" xmlns:r="http://schemas.openxmlformats.org/officeDocument/2006/relationships" xmlns:w="http://schemas.openxmlformats.org/wordprocessingml/2006/main" xmlns:w14="http://schemas.microsoft.com/office/word/2010/wordml" xmlns:w15="http://schemas.microsoft.com/office/word/2012/wordml" xmlns:w16cid="http://schemas.microsoft.com/office/word/2016/wordml/cid" xmlns:w16se="http://schemas.microsoft.com/office/word/2015/wordml/symex" mc:Ignorable="w14 w15 w16se w16cid">
   <w:docDefaults>
     <w:rPrDefault>
       <w:rPr>
@@ -2361,7 +2553,7 @@
       </w:pPr>
     </w:pPrDefault>
   </w:docDefaults>
-  <w:latentStyles w:defLockedState="0" w:defUIPriority="99" w:defSemiHidden="0" w:defUnhideWhenUsed="0" w:defQFormat="0" w:count="371">
+  <w:latentStyles w:defLockedState="0" w:defUIPriority="99" w:defSemiHidden="0" w:defUnhideWhenUsed="0" w:defQFormat="0" w:count="375">
     <w:lsdException w:name="Normal" w:uiPriority="0" w:qFormat="1"/>
     <w:lsdException w:name="heading 1" w:uiPriority="0" w:qFormat="1"/>
     <w:lsdException w:name="heading 2" w:semiHidden="1" w:uiPriority="0" w:unhideWhenUsed="1" w:qFormat="1"/>
@@ -2467,7 +2659,6 @@
     <w:lsdException w:name="HTML Sample" w:semiHidden="1" w:unhideWhenUsed="1"/>
     <w:lsdException w:name="HTML Typewriter" w:semiHidden="1" w:unhideWhenUsed="1"/>
     <w:lsdException w:name="HTML Variable" w:semiHidden="1" w:unhideWhenUsed="1"/>
-    <w:lsdException w:name="Normal Table" w:semiHidden="1" w:unhideWhenUsed="1"/>
     <w:lsdException w:name="annotation subject" w:semiHidden="1" w:unhideWhenUsed="1"/>
     <w:lsdException w:name="No List" w:semiHidden="1" w:unhideWhenUsed="1"/>
     <w:lsdException w:name="Outline List 1" w:semiHidden="1" w:unhideWhenUsed="1"/>
@@ -2511,10 +2702,8 @@
     <w:lsdException w:name="Table Elegant" w:semiHidden="1" w:unhideWhenUsed="1"/>
     <w:lsdException w:name="Table Professional" w:semiHidden="1" w:unhideWhenUsed="1"/>
     <w:lsdException w:name="Table Subtle 1" w:semiHidden="1" w:unhideWhenUsed="1"/>
-    <w:lsdException w:name="Table Subtle 2" w:semiHidden="1" w:unhideWhenUsed="1"/>
     <w:lsdException w:name="Table Web 1" w:semiHidden="1" w:unhideWhenUsed="1"/>
     <w:lsdException w:name="Table Web 2" w:semiHidden="1" w:unhideWhenUsed="1"/>
-    <w:lsdException w:name="Table Web 3" w:semiHidden="1" w:unhideWhenUsed="1"/>
     <w:lsdException w:name="Balloon Text" w:semiHidden="1" w:unhideWhenUsed="1"/>
     <w:lsdException w:name="Table Grid" w:uiPriority="59"/>
     <w:lsdException w:name="Table Theme" w:semiHidden="1" w:unhideWhenUsed="1"/>
@@ -2733,8 +2922,12 @@
     <w:lsdException w:name="List Table 5 Dark Accent 6" w:uiPriority="50"/>
     <w:lsdException w:name="List Table 6 Colorful Accent 6" w:uiPriority="51"/>
     <w:lsdException w:name="List Table 7 Colorful Accent 6" w:uiPriority="52"/>
+    <w:lsdException w:name="Mention" w:semiHidden="1" w:unhideWhenUsed="1"/>
+    <w:lsdException w:name="Smart Hyperlink" w:semiHidden="1" w:unhideWhenUsed="1"/>
+    <w:lsdException w:name="Hashtag" w:semiHidden="1" w:unhideWhenUsed="1"/>
+    <w:lsdException w:name="Unresolved Mention" w:semiHidden="1" w:unhideWhenUsed="1"/>
   </w:latentStyles>
-  <w:style w:type="paragraph" w:default="1" w:styleId="a">
+  <w:style w:type="paragraph" w:default="1" w:styleId="Normal">
     <w:name w:val="Normal"/>
     <w:aliases w:val="01 - רגיל"/>
     <w:qFormat/>
@@ -2744,11 +2937,11 @@
       <w:spacing w:after="120"/>
     </w:pPr>
   </w:style>
-  <w:style w:type="paragraph" w:styleId="1">
+  <w:style w:type="paragraph" w:styleId="Heading1">
     <w:name w:val="heading 1"/>
-    <w:basedOn w:val="a"/>
-    <w:next w:val="a"/>
-    <w:link w:val="10"/>
+    <w:basedOn w:val="Normal"/>
+    <w:next w:val="Normal"/>
+    <w:link w:val="Heading1Char"/>
     <w:qFormat/>
     <w:rsid w:val="008A6109"/>
     <w:pPr>
@@ -2763,12 +2956,12 @@
       <w:szCs w:val="66"/>
     </w:rPr>
   </w:style>
-  <w:style w:type="paragraph" w:styleId="2">
+  <w:style w:type="paragraph" w:styleId="Heading2">
     <w:name w:val="heading 2"/>
     <w:aliases w:val="02 - כותרת 2"/>
-    <w:basedOn w:val="a"/>
-    <w:next w:val="a"/>
-    <w:link w:val="20"/>
+    <w:basedOn w:val="Normal"/>
+    <w:next w:val="Normal"/>
+    <w:link w:val="Heading2Char"/>
     <w:unhideWhenUsed/>
     <w:qFormat/>
     <w:rsid w:val="00C80094"/>
@@ -2787,12 +2980,12 @@
       <w:szCs w:val="36"/>
     </w:rPr>
   </w:style>
-  <w:style w:type="paragraph" w:styleId="3">
+  <w:style w:type="paragraph" w:styleId="Heading3">
     <w:name w:val="heading 3"/>
     <w:aliases w:val="03 - כותרת 3"/>
-    <w:basedOn w:val="a"/>
-    <w:next w:val="a"/>
-    <w:link w:val="30"/>
+    <w:basedOn w:val="Normal"/>
+    <w:next w:val="Normal"/>
+    <w:link w:val="Heading3Char"/>
     <w:unhideWhenUsed/>
     <w:qFormat/>
     <w:rsid w:val="00C80094"/>
@@ -2811,12 +3004,12 @@
       <w:szCs w:val="28"/>
     </w:rPr>
   </w:style>
-  <w:style w:type="paragraph" w:styleId="4">
+  <w:style w:type="paragraph" w:styleId="Heading4">
     <w:name w:val="heading 4"/>
     <w:aliases w:val="04 - כותרת 4"/>
-    <w:basedOn w:val="a"/>
-    <w:next w:val="a"/>
-    <w:link w:val="40"/>
+    <w:basedOn w:val="Normal"/>
+    <w:next w:val="Normal"/>
+    <w:link w:val="Heading4Char"/>
     <w:autoRedefine/>
     <w:unhideWhenUsed/>
     <w:qFormat/>
@@ -2834,12 +3027,12 @@
       <w:color w:val="365F91" w:themeColor="accent1" w:themeShade="BF"/>
     </w:rPr>
   </w:style>
-  <w:style w:type="paragraph" w:styleId="5">
+  <w:style w:type="paragraph" w:styleId="Heading5">
     <w:name w:val="heading 5"/>
     <w:aliases w:val="הערה"/>
-    <w:basedOn w:val="a"/>
-    <w:next w:val="a"/>
-    <w:link w:val="50"/>
+    <w:basedOn w:val="Normal"/>
+    <w:next w:val="Normal"/>
+    <w:link w:val="Heading5Char"/>
     <w:qFormat/>
     <w:rsid w:val="00C538F7"/>
     <w:pPr>
@@ -2850,11 +3043,11 @@
       <w:u w:val="single"/>
     </w:rPr>
   </w:style>
-  <w:style w:type="paragraph" w:styleId="6">
+  <w:style w:type="paragraph" w:styleId="Heading6">
     <w:name w:val="heading 6"/>
-    <w:basedOn w:val="a"/>
-    <w:next w:val="a"/>
-    <w:link w:val="60"/>
+    <w:basedOn w:val="Normal"/>
+    <w:next w:val="Normal"/>
+    <w:link w:val="Heading6Char"/>
     <w:unhideWhenUsed/>
     <w:qFormat/>
     <w:rsid w:val="00990399"/>
@@ -2871,11 +3064,11 @@
       <w:color w:val="243F60" w:themeColor="accent1" w:themeShade="7F"/>
     </w:rPr>
   </w:style>
-  <w:style w:type="paragraph" w:styleId="7">
+  <w:style w:type="paragraph" w:styleId="Heading7">
     <w:name w:val="heading 7"/>
-    <w:basedOn w:val="a"/>
-    <w:next w:val="a"/>
-    <w:link w:val="70"/>
+    <w:basedOn w:val="Normal"/>
+    <w:next w:val="Normal"/>
+    <w:link w:val="Heading7Char"/>
     <w:unhideWhenUsed/>
     <w:qFormat/>
     <w:rsid w:val="00990399"/>
@@ -2892,11 +3085,11 @@
       <w:color w:val="404040" w:themeColor="text1" w:themeTint="BF"/>
     </w:rPr>
   </w:style>
-  <w:style w:type="paragraph" w:styleId="8">
+  <w:style w:type="paragraph" w:styleId="Heading8">
     <w:name w:val="heading 8"/>
-    <w:basedOn w:val="a"/>
-    <w:next w:val="a"/>
-    <w:link w:val="80"/>
+    <w:basedOn w:val="Normal"/>
+    <w:next w:val="Normal"/>
+    <w:link w:val="Heading8Char"/>
     <w:unhideWhenUsed/>
     <w:qFormat/>
     <w:rsid w:val="00990399"/>
@@ -2913,12 +3106,12 @@
       <w:szCs w:val="20"/>
     </w:rPr>
   </w:style>
-  <w:style w:type="paragraph" w:styleId="9">
+  <w:style w:type="paragraph" w:styleId="Heading9">
     <w:name w:val="heading 9"/>
     <w:aliases w:val="דוגמא"/>
-    <w:basedOn w:val="a"/>
-    <w:next w:val="a"/>
-    <w:link w:val="90"/>
+    <w:basedOn w:val="Normal"/>
+    <w:next w:val="Normal"/>
+    <w:link w:val="Heading9Char"/>
     <w:qFormat/>
     <w:rsid w:val="00C538F7"/>
     <w:pPr>
@@ -2926,13 +3119,13 @@
       <w:outlineLvl w:val="8"/>
     </w:pPr>
   </w:style>
-  <w:style w:type="character" w:default="1" w:styleId="a0">
+  <w:style w:type="character" w:default="1" w:styleId="DefaultParagraphFont">
     <w:name w:val="Default Paragraph Font"/>
     <w:uiPriority w:val="1"/>
     <w:semiHidden/>
     <w:unhideWhenUsed/>
   </w:style>
-  <w:style w:type="table" w:default="1" w:styleId="a1">
+  <w:style w:type="table" w:default="1" w:styleId="TableNormal">
     <w:name w:val="Normal Table"/>
     <w:uiPriority w:val="99"/>
     <w:semiHidden/>
@@ -2947,16 +3140,16 @@
       </w:tblCellMar>
     </w:tblPr>
   </w:style>
-  <w:style w:type="numbering" w:default="1" w:styleId="a2">
+  <w:style w:type="numbering" w:default="1" w:styleId="NoList">
     <w:name w:val="No List"/>
     <w:uiPriority w:val="99"/>
     <w:semiHidden/>
     <w:unhideWhenUsed/>
   </w:style>
-  <w:style w:type="character" w:customStyle="1" w:styleId="10">
-    <w:name w:val="כותרת 1 תו"/>
-    <w:basedOn w:val="a0"/>
-    <w:link w:val="1"/>
+  <w:style w:type="character" w:customStyle="1" w:styleId="Heading1Char">
+    <w:name w:val="Heading 1 Char"/>
+    <w:basedOn w:val="DefaultParagraphFont"/>
+    <w:link w:val="Heading1"/>
     <w:rsid w:val="008A6109"/>
     <w:rPr>
       <w:b/>
@@ -2965,11 +3158,11 @@
       <w:szCs w:val="66"/>
     </w:rPr>
   </w:style>
-  <w:style w:type="character" w:customStyle="1" w:styleId="20">
-    <w:name w:val="כותרת 2 תו"/>
-    <w:aliases w:val="02 - כותרת 2 תו"/>
-    <w:basedOn w:val="a0"/>
-    <w:link w:val="2"/>
+  <w:style w:type="character" w:customStyle="1" w:styleId="Heading2Char">
+    <w:name w:val="Heading 2 Char"/>
+    <w:aliases w:val="02 - כותרת 2 Char"/>
+    <w:basedOn w:val="DefaultParagraphFont"/>
+    <w:link w:val="Heading2"/>
     <w:rsid w:val="00C80094"/>
     <w:rPr>
       <w:rFonts w:eastAsiaTheme="majorEastAsia" w:cs="Arial"/>
@@ -2980,11 +3173,11 @@
       <w:szCs w:val="36"/>
     </w:rPr>
   </w:style>
-  <w:style w:type="character" w:customStyle="1" w:styleId="30">
-    <w:name w:val="כותרת 3 תו"/>
-    <w:aliases w:val="03 - כותרת 3 תו"/>
-    <w:basedOn w:val="a0"/>
-    <w:link w:val="3"/>
+  <w:style w:type="character" w:customStyle="1" w:styleId="Heading3Char">
+    <w:name w:val="Heading 3 Char"/>
+    <w:aliases w:val="03 - כותרת 3 Char"/>
+    <w:basedOn w:val="DefaultParagraphFont"/>
+    <w:link w:val="Heading3"/>
     <w:rsid w:val="00C80094"/>
     <w:rPr>
       <w:rFonts w:eastAsiaTheme="majorEastAsia" w:cs="Arial"/>
@@ -2995,11 +3188,11 @@
       <w:szCs w:val="28"/>
     </w:rPr>
   </w:style>
-  <w:style w:type="character" w:customStyle="1" w:styleId="40">
-    <w:name w:val="כותרת 4 תו"/>
-    <w:aliases w:val="04 - כותרת 4 תו"/>
-    <w:basedOn w:val="a0"/>
-    <w:link w:val="4"/>
+  <w:style w:type="character" w:customStyle="1" w:styleId="Heading4Char">
+    <w:name w:val="Heading 4 Char"/>
+    <w:aliases w:val="04 - כותרת 4 Char"/>
+    <w:basedOn w:val="DefaultParagraphFont"/>
+    <w:link w:val="Heading4"/>
     <w:rsid w:val="0024605D"/>
     <w:rPr>
       <w:rFonts w:eastAsiaTheme="majorEastAsia"/>
@@ -3008,20 +3201,20 @@
       <w:color w:val="365F91" w:themeColor="accent1" w:themeShade="BF"/>
     </w:rPr>
   </w:style>
-  <w:style w:type="character" w:customStyle="1" w:styleId="50">
-    <w:name w:val="כותרת 5 תו"/>
-    <w:aliases w:val="הערה תו"/>
-    <w:basedOn w:val="a0"/>
-    <w:link w:val="5"/>
+  <w:style w:type="character" w:customStyle="1" w:styleId="Heading5Char">
+    <w:name w:val="Heading 5 Char"/>
+    <w:aliases w:val="הערה Char"/>
+    <w:basedOn w:val="DefaultParagraphFont"/>
+    <w:link w:val="Heading5"/>
     <w:rsid w:val="00C538F7"/>
     <w:rPr>
       <w:u w:val="single"/>
     </w:rPr>
   </w:style>
-  <w:style w:type="character" w:customStyle="1" w:styleId="60">
-    <w:name w:val="כותרת 6 תו"/>
-    <w:basedOn w:val="a0"/>
-    <w:link w:val="6"/>
+  <w:style w:type="character" w:customStyle="1" w:styleId="Heading6Char">
+    <w:name w:val="Heading 6 Char"/>
+    <w:basedOn w:val="DefaultParagraphFont"/>
+    <w:link w:val="Heading6"/>
     <w:uiPriority w:val="9"/>
     <w:semiHidden/>
     <w:rsid w:val="00990399"/>
@@ -3032,10 +3225,10 @@
       <w:color w:val="243F60" w:themeColor="accent1" w:themeShade="7F"/>
     </w:rPr>
   </w:style>
-  <w:style w:type="character" w:customStyle="1" w:styleId="70">
-    <w:name w:val="כותרת 7 תו"/>
-    <w:basedOn w:val="a0"/>
-    <w:link w:val="7"/>
+  <w:style w:type="character" w:customStyle="1" w:styleId="Heading7Char">
+    <w:name w:val="Heading 7 Char"/>
+    <w:basedOn w:val="DefaultParagraphFont"/>
+    <w:link w:val="Heading7"/>
     <w:uiPriority w:val="9"/>
     <w:semiHidden/>
     <w:rsid w:val="00990399"/>
@@ -3046,10 +3239,10 @@
       <w:color w:val="404040" w:themeColor="text1" w:themeTint="BF"/>
     </w:rPr>
   </w:style>
-  <w:style w:type="character" w:customStyle="1" w:styleId="80">
-    <w:name w:val="כותרת 8 תו"/>
-    <w:basedOn w:val="a0"/>
-    <w:link w:val="8"/>
+  <w:style w:type="character" w:customStyle="1" w:styleId="Heading8Char">
+    <w:name w:val="Heading 8 Char"/>
+    <w:basedOn w:val="DefaultParagraphFont"/>
+    <w:link w:val="Heading8"/>
     <w:uiPriority w:val="9"/>
     <w:semiHidden/>
     <w:rsid w:val="00990399"/>
@@ -3060,17 +3253,17 @@
       <w:szCs w:val="20"/>
     </w:rPr>
   </w:style>
-  <w:style w:type="character" w:customStyle="1" w:styleId="90">
-    <w:name w:val="כותרת 9 תו"/>
-    <w:aliases w:val="דוגמא תו"/>
-    <w:basedOn w:val="a0"/>
-    <w:link w:val="9"/>
+  <w:style w:type="character" w:customStyle="1" w:styleId="Heading9Char">
+    <w:name w:val="Heading 9 Char"/>
+    <w:aliases w:val="דוגמא Char"/>
+    <w:basedOn w:val="DefaultParagraphFont"/>
+    <w:link w:val="Heading9"/>
     <w:rsid w:val="00C538F7"/>
   </w:style>
-  <w:style w:type="paragraph" w:styleId="a3">
+  <w:style w:type="paragraph" w:styleId="Header">
     <w:name w:val="header"/>
-    <w:basedOn w:val="a"/>
-    <w:link w:val="a4"/>
+    <w:basedOn w:val="Normal"/>
+    <w:link w:val="HeaderChar"/>
     <w:unhideWhenUsed/>
     <w:rsid w:val="00D171E7"/>
     <w:pPr>
@@ -3081,18 +3274,18 @@
       <w:spacing w:after="0" w:line="240" w:lineRule="auto"/>
     </w:pPr>
   </w:style>
-  <w:style w:type="character" w:customStyle="1" w:styleId="a4">
-    <w:name w:val="כותרת עליונה תו"/>
-    <w:basedOn w:val="a0"/>
-    <w:link w:val="a3"/>
+  <w:style w:type="character" w:customStyle="1" w:styleId="HeaderChar">
+    <w:name w:val="Header Char"/>
+    <w:basedOn w:val="DefaultParagraphFont"/>
+    <w:link w:val="Header"/>
     <w:uiPriority w:val="99"/>
     <w:semiHidden/>
     <w:rsid w:val="00D171E7"/>
   </w:style>
-  <w:style w:type="paragraph" w:styleId="a5">
+  <w:style w:type="paragraph" w:styleId="Footer">
     <w:name w:val="footer"/>
-    <w:basedOn w:val="a"/>
-    <w:link w:val="a6"/>
+    <w:basedOn w:val="Normal"/>
+    <w:link w:val="FooterChar"/>
     <w:uiPriority w:val="99"/>
     <w:unhideWhenUsed/>
     <w:rsid w:val="00D171E7"/>
@@ -3104,17 +3297,17 @@
       <w:spacing w:after="0" w:line="240" w:lineRule="auto"/>
     </w:pPr>
   </w:style>
-  <w:style w:type="character" w:customStyle="1" w:styleId="a6">
-    <w:name w:val="כותרת תחתונה תו"/>
-    <w:basedOn w:val="a0"/>
-    <w:link w:val="a5"/>
+  <w:style w:type="character" w:customStyle="1" w:styleId="FooterChar">
+    <w:name w:val="Footer Char"/>
+    <w:basedOn w:val="DefaultParagraphFont"/>
+    <w:link w:val="Footer"/>
     <w:uiPriority w:val="99"/>
     <w:rsid w:val="00D171E7"/>
   </w:style>
-  <w:style w:type="paragraph" w:styleId="a7">
+  <w:style w:type="paragraph" w:styleId="BalloonText">
     <w:name w:val="Balloon Text"/>
-    <w:basedOn w:val="a"/>
-    <w:link w:val="a8"/>
+    <w:basedOn w:val="Normal"/>
+    <w:link w:val="BalloonTextChar"/>
     <w:uiPriority w:val="99"/>
     <w:semiHidden/>
     <w:unhideWhenUsed/>
@@ -3128,10 +3321,10 @@
       <w:szCs w:val="16"/>
     </w:rPr>
   </w:style>
-  <w:style w:type="character" w:customStyle="1" w:styleId="a8">
-    <w:name w:val="טקסט בלונים תו"/>
-    <w:basedOn w:val="a0"/>
-    <w:link w:val="a7"/>
+  <w:style w:type="character" w:customStyle="1" w:styleId="BalloonTextChar">
+    <w:name w:val="Balloon Text Char"/>
+    <w:basedOn w:val="DefaultParagraphFont"/>
+    <w:link w:val="BalloonText"/>
     <w:uiPriority w:val="99"/>
     <w:semiHidden/>
     <w:rsid w:val="00D171E7"/>
@@ -3143,16 +3336,16 @@
   </w:style>
   <w:style w:type="character" w:styleId="Hyperlink">
     <w:name w:val="Hyperlink"/>
-    <w:basedOn w:val="a0"/>
+    <w:basedOn w:val="DefaultParagraphFont"/>
     <w:rsid w:val="00310ED9"/>
     <w:rPr>
       <w:color w:val="0000FF"/>
       <w:u w:val="single"/>
     </w:rPr>
   </w:style>
-  <w:style w:type="character" w:styleId="a9">
+  <w:style w:type="character" w:styleId="CommentReference">
     <w:name w:val="annotation reference"/>
-    <w:basedOn w:val="a0"/>
+    <w:basedOn w:val="DefaultParagraphFont"/>
     <w:semiHidden/>
     <w:rsid w:val="00310ED9"/>
     <w:rPr>
@@ -3160,10 +3353,10 @@
       <w:szCs w:val="16"/>
     </w:rPr>
   </w:style>
-  <w:style w:type="paragraph" w:styleId="aa">
+  <w:style w:type="paragraph" w:styleId="CommentText">
     <w:name w:val="annotation text"/>
-    <w:basedOn w:val="a"/>
-    <w:link w:val="ab"/>
+    <w:basedOn w:val="Normal"/>
+    <w:link w:val="CommentTextChar"/>
     <w:semiHidden/>
     <w:rsid w:val="00310ED9"/>
     <w:pPr>
@@ -3176,10 +3369,10 @@
       <w:lang w:eastAsia="he-IL"/>
     </w:rPr>
   </w:style>
-  <w:style w:type="character" w:customStyle="1" w:styleId="ab">
-    <w:name w:val="טקסט הערה תו"/>
-    <w:basedOn w:val="a0"/>
-    <w:link w:val="aa"/>
+  <w:style w:type="character" w:customStyle="1" w:styleId="CommentTextChar">
+    <w:name w:val="Comment Text Char"/>
+    <w:basedOn w:val="DefaultParagraphFont"/>
+    <w:link w:val="CommentText"/>
     <w:semiHidden/>
     <w:rsid w:val="00310ED9"/>
     <w:rPr>
@@ -3189,10 +3382,10 @@
       <w:lang w:eastAsia="he-IL"/>
     </w:rPr>
   </w:style>
-  <w:style w:type="paragraph" w:styleId="ac">
+  <w:style w:type="paragraph" w:styleId="Caption">
     <w:name w:val="caption"/>
-    <w:basedOn w:val="a"/>
-    <w:next w:val="a"/>
+    <w:basedOn w:val="Normal"/>
+    <w:next w:val="Normal"/>
     <w:uiPriority w:val="35"/>
     <w:unhideWhenUsed/>
     <w:qFormat/>
@@ -3208,9 +3401,9 @@
       <w:szCs w:val="18"/>
     </w:rPr>
   </w:style>
-  <w:style w:type="paragraph" w:styleId="ad">
+  <w:style w:type="paragraph" w:styleId="NoSpacing">
     <w:name w:val="No Spacing"/>
-    <w:link w:val="ae"/>
+    <w:link w:val="NoSpacingChar"/>
     <w:uiPriority w:val="1"/>
     <w:qFormat/>
     <w:rsid w:val="00393BDD"/>
@@ -3222,19 +3415,19 @@
       <w:rFonts w:eastAsiaTheme="minorEastAsia"/>
     </w:rPr>
   </w:style>
-  <w:style w:type="character" w:customStyle="1" w:styleId="ae">
-    <w:name w:val="ללא מרווח תו"/>
-    <w:basedOn w:val="a0"/>
-    <w:link w:val="ad"/>
+  <w:style w:type="character" w:customStyle="1" w:styleId="NoSpacingChar">
+    <w:name w:val="No Spacing Char"/>
+    <w:basedOn w:val="DefaultParagraphFont"/>
+    <w:link w:val="NoSpacing"/>
     <w:uiPriority w:val="1"/>
     <w:rsid w:val="00393BDD"/>
     <w:rPr>
       <w:rFonts w:eastAsiaTheme="minorEastAsia"/>
     </w:rPr>
   </w:style>
-  <w:style w:type="paragraph" w:styleId="af">
+  <w:style w:type="paragraph" w:styleId="ListParagraph">
     <w:name w:val="List Paragraph"/>
-    <w:basedOn w:val="a"/>
+    <w:basedOn w:val="Normal"/>
     <w:uiPriority w:val="34"/>
     <w:qFormat/>
     <w:rsid w:val="002E15D1"/>
@@ -3243,14 +3436,14 @@
       <w:contextualSpacing/>
     </w:pPr>
   </w:style>
-  <w:style w:type="character" w:styleId="af0">
+  <w:style w:type="character" w:styleId="PageNumber">
     <w:name w:val="page number"/>
-    <w:basedOn w:val="a0"/>
+    <w:basedOn w:val="DefaultParagraphFont"/>
     <w:rsid w:val="008A6109"/>
   </w:style>
   <w:style w:type="paragraph" w:customStyle="1" w:styleId="Code">
     <w:name w:val="Code"/>
-    <w:basedOn w:val="a"/>
+    <w:basedOn w:val="Normal"/>
     <w:rsid w:val="008A6109"/>
     <w:pPr>
       <w:pBdr>
@@ -3279,8 +3472,8 @@
   </w:style>
   <w:style w:type="paragraph" w:styleId="TOC1">
     <w:name w:val="toc 1"/>
-    <w:basedOn w:val="a"/>
-    <w:next w:val="a"/>
+    <w:basedOn w:val="Normal"/>
+    <w:next w:val="Normal"/>
     <w:autoRedefine/>
     <w:uiPriority w:val="39"/>
     <w:rsid w:val="00D317AA"/>
@@ -3301,8 +3494,8 @@
   </w:style>
   <w:style w:type="paragraph" w:styleId="TOC2">
     <w:name w:val="toc 2"/>
-    <w:basedOn w:val="a"/>
-    <w:next w:val="a"/>
+    <w:basedOn w:val="Normal"/>
+    <w:next w:val="Normal"/>
     <w:autoRedefine/>
     <w:uiPriority w:val="39"/>
     <w:rsid w:val="00174A92"/>
@@ -3319,8 +3512,8 @@
   </w:style>
   <w:style w:type="paragraph" w:styleId="TOC3">
     <w:name w:val="toc 3"/>
-    <w:basedOn w:val="a"/>
-    <w:next w:val="a"/>
+    <w:basedOn w:val="Normal"/>
+    <w:next w:val="Normal"/>
     <w:autoRedefine/>
     <w:uiPriority w:val="39"/>
     <w:rsid w:val="00174A92"/>
@@ -3335,10 +3528,10 @@
       <w:lang w:eastAsia="he-IL"/>
     </w:rPr>
   </w:style>
-  <w:style w:type="paragraph" w:styleId="af1">
+  <w:style w:type="paragraph" w:styleId="BodyText">
     <w:name w:val="Body Text"/>
-    <w:basedOn w:val="a"/>
-    <w:link w:val="af2"/>
+    <w:basedOn w:val="Normal"/>
+    <w:link w:val="BodyTextChar"/>
     <w:rsid w:val="008A6109"/>
     <w:pPr>
       <w:bidi w:val="0"/>
@@ -3350,10 +3543,10 @@
       <w:szCs w:val="20"/>
     </w:rPr>
   </w:style>
-  <w:style w:type="character" w:customStyle="1" w:styleId="af2">
-    <w:name w:val="גוף טקסט תו"/>
-    <w:basedOn w:val="a0"/>
-    <w:link w:val="af1"/>
+  <w:style w:type="character" w:customStyle="1" w:styleId="BodyTextChar">
+    <w:name w:val="Body Text Char"/>
+    <w:basedOn w:val="DefaultParagraphFont"/>
+    <w:link w:val="BodyText"/>
     <w:rsid w:val="008A6109"/>
     <w:rPr>
       <w:rFonts w:ascii="Courier New" w:eastAsia="Times New Roman" w:hAnsi="Courier New" w:cs="Courier New"/>
@@ -3361,10 +3554,10 @@
       <w:szCs w:val="20"/>
     </w:rPr>
   </w:style>
-  <w:style w:type="paragraph" w:styleId="21">
+  <w:style w:type="paragraph" w:styleId="BodyText2">
     <w:name w:val="Body Text 2"/>
-    <w:basedOn w:val="a"/>
-    <w:link w:val="22"/>
+    <w:basedOn w:val="Normal"/>
+    <w:link w:val="BodyText2Char"/>
     <w:rsid w:val="008A6109"/>
     <w:pPr>
       <w:bidi w:val="0"/>
@@ -3374,10 +3567,10 @@
       <w:rFonts w:ascii="Courier New" w:eastAsia="Times New Roman" w:hAnsi="Courier New" w:cs="Courier New"/>
     </w:rPr>
   </w:style>
-  <w:style w:type="character" w:customStyle="1" w:styleId="22">
-    <w:name w:val="גוף טקסט 2 תו"/>
-    <w:basedOn w:val="a0"/>
-    <w:link w:val="21"/>
+  <w:style w:type="character" w:customStyle="1" w:styleId="BodyText2Char">
+    <w:name w:val="Body Text 2 Char"/>
+    <w:basedOn w:val="DefaultParagraphFont"/>
+    <w:link w:val="BodyText2"/>
     <w:rsid w:val="008A6109"/>
     <w:rPr>
       <w:rFonts w:ascii="Courier New" w:eastAsia="Times New Roman" w:hAnsi="Courier New" w:cs="Courier New"/>
@@ -3385,8 +3578,8 @@
   </w:style>
   <w:style w:type="paragraph" w:styleId="TOC4">
     <w:name w:val="toc 4"/>
-    <w:basedOn w:val="a"/>
-    <w:next w:val="a"/>
+    <w:basedOn w:val="Normal"/>
+    <w:next w:val="Normal"/>
     <w:autoRedefine/>
     <w:uiPriority w:val="39"/>
     <w:rsid w:val="008A6109"/>
@@ -3403,8 +3596,8 @@
   </w:style>
   <w:style w:type="paragraph" w:styleId="TOC5">
     <w:name w:val="toc 5"/>
-    <w:basedOn w:val="a"/>
-    <w:next w:val="a"/>
+    <w:basedOn w:val="Normal"/>
+    <w:next w:val="Normal"/>
     <w:autoRedefine/>
     <w:uiPriority w:val="39"/>
     <w:rsid w:val="008A6109"/>
@@ -3421,7 +3614,7 @@
   </w:style>
   <w:style w:type="paragraph" w:styleId="NormalWeb">
     <w:name w:val="Normal (Web)"/>
-    <w:basedOn w:val="a"/>
+    <w:basedOn w:val="Normal"/>
     <w:rsid w:val="008A6109"/>
     <w:pPr>
       <w:bidi w:val="0"/>
@@ -3433,10 +3626,10 @@
       <w:szCs w:val="24"/>
     </w:rPr>
   </w:style>
-  <w:style w:type="paragraph" w:styleId="af3">
+  <w:style w:type="paragraph" w:styleId="DocumentMap">
     <w:name w:val="Document Map"/>
-    <w:basedOn w:val="a"/>
-    <w:link w:val="af4"/>
+    <w:basedOn w:val="Normal"/>
+    <w:link w:val="DocumentMapChar"/>
     <w:uiPriority w:val="99"/>
     <w:semiHidden/>
     <w:unhideWhenUsed/>
@@ -3450,10 +3643,10 @@
       <w:szCs w:val="16"/>
     </w:rPr>
   </w:style>
-  <w:style w:type="character" w:customStyle="1" w:styleId="af4">
-    <w:name w:val="מפת מסמך תו"/>
-    <w:basedOn w:val="a0"/>
-    <w:link w:val="af3"/>
+  <w:style w:type="character" w:customStyle="1" w:styleId="DocumentMapChar">
+    <w:name w:val="Document Map Char"/>
+    <w:basedOn w:val="DefaultParagraphFont"/>
+    <w:link w:val="DocumentMap"/>
     <w:uiPriority w:val="99"/>
     <w:semiHidden/>
     <w:rsid w:val="00192FC8"/>
@@ -3465,8 +3658,8 @@
   </w:style>
   <w:style w:type="paragraph" w:styleId="TOC9">
     <w:name w:val="toc 9"/>
-    <w:basedOn w:val="a"/>
-    <w:next w:val="a"/>
+    <w:basedOn w:val="Normal"/>
+    <w:next w:val="Normal"/>
     <w:autoRedefine/>
     <w:uiPriority w:val="39"/>
     <w:unhideWhenUsed/>
@@ -3476,10 +3669,10 @@
       <w:ind w:left="1760"/>
     </w:pPr>
   </w:style>
-  <w:style w:type="paragraph" w:styleId="HTML">
+  <w:style w:type="paragraph" w:styleId="HTMLPreformatted">
     <w:name w:val="HTML Preformatted"/>
-    <w:basedOn w:val="a"/>
-    <w:link w:val="HTML0"/>
+    <w:basedOn w:val="Normal"/>
+    <w:link w:val="HTMLPreformattedChar"/>
     <w:unhideWhenUsed/>
     <w:rsid w:val="000B2922"/>
     <w:pPr>
@@ -3510,10 +3703,10 @@
       <w:szCs w:val="20"/>
     </w:rPr>
   </w:style>
-  <w:style w:type="character" w:customStyle="1" w:styleId="HTML0">
-    <w:name w:val="HTML מעוצב מראש תו"/>
-    <w:basedOn w:val="a0"/>
-    <w:link w:val="HTML"/>
+  <w:style w:type="character" w:customStyle="1" w:styleId="HTMLPreformattedChar">
+    <w:name w:val="HTML Preformatted Char"/>
+    <w:basedOn w:val="DefaultParagraphFont"/>
+    <w:link w:val="HTMLPreformatted"/>
     <w:uiPriority w:val="99"/>
     <w:semiHidden/>
     <w:rsid w:val="000B2922"/>
@@ -3525,8 +3718,8 @@
   </w:style>
   <w:style w:type="paragraph" w:styleId="TOC6">
     <w:name w:val="toc 6"/>
-    <w:basedOn w:val="a"/>
-    <w:next w:val="a"/>
+    <w:basedOn w:val="Normal"/>
+    <w:next w:val="Normal"/>
     <w:autoRedefine/>
     <w:uiPriority w:val="39"/>
     <w:unhideWhenUsed/>
@@ -3541,8 +3734,8 @@
   </w:style>
   <w:style w:type="paragraph" w:styleId="TOC7">
     <w:name w:val="toc 7"/>
-    <w:basedOn w:val="a"/>
-    <w:next w:val="a"/>
+    <w:basedOn w:val="Normal"/>
+    <w:next w:val="Normal"/>
     <w:autoRedefine/>
     <w:uiPriority w:val="39"/>
     <w:unhideWhenUsed/>
@@ -3557,8 +3750,8 @@
   </w:style>
   <w:style w:type="paragraph" w:styleId="TOC8">
     <w:name w:val="toc 8"/>
-    <w:basedOn w:val="a"/>
-    <w:next w:val="a"/>
+    <w:basedOn w:val="Normal"/>
+    <w:next w:val="Normal"/>
     <w:autoRedefine/>
     <w:uiPriority w:val="39"/>
     <w:unhideWhenUsed/>
@@ -3573,23 +3766,23 @@
   </w:style>
   <w:style w:type="character" w:customStyle="1" w:styleId="toctoggle">
     <w:name w:val="toctoggle"/>
-    <w:basedOn w:val="a0"/>
+    <w:basedOn w:val="DefaultParagraphFont"/>
     <w:rsid w:val="00C80094"/>
   </w:style>
   <w:style w:type="character" w:customStyle="1" w:styleId="tocnumber2">
     <w:name w:val="tocnumber2"/>
-    <w:basedOn w:val="a0"/>
+    <w:basedOn w:val="DefaultParagraphFont"/>
     <w:rsid w:val="00C80094"/>
   </w:style>
   <w:style w:type="character" w:customStyle="1" w:styleId="toctext">
     <w:name w:val="toctext"/>
-    <w:basedOn w:val="a0"/>
+    <w:basedOn w:val="DefaultParagraphFont"/>
     <w:rsid w:val="00C80094"/>
   </w:style>
   <w:style w:type="paragraph" w:customStyle="1" w:styleId="08-">
     <w:name w:val="08 - אופציה למצגת"/>
-    <w:basedOn w:val="a"/>
-    <w:next w:val="a"/>
+    <w:basedOn w:val="Normal"/>
+    <w:next w:val="Normal"/>
     <w:autoRedefine/>
     <w:qFormat/>
     <w:rsid w:val="003D6884"/>
@@ -3601,8 +3794,8 @@
   </w:style>
   <w:style w:type="paragraph" w:customStyle="1" w:styleId="07-">
     <w:name w:val="07 - טקסט לתמונה"/>
-    <w:basedOn w:val="a"/>
-    <w:next w:val="a"/>
+    <w:basedOn w:val="Normal"/>
+    <w:next w:val="Normal"/>
     <w:qFormat/>
     <w:rsid w:val="003D5B01"/>
     <w:pPr>
@@ -3617,7 +3810,7 @@
   </w:style>
   <w:style w:type="character" w:styleId="FollowedHyperlink">
     <w:name w:val="FollowedHyperlink"/>
-    <w:basedOn w:val="a0"/>
+    <w:basedOn w:val="DefaultParagraphFont"/>
     <w:uiPriority w:val="99"/>
     <w:semiHidden/>
     <w:unhideWhenUsed/>
@@ -3629,7 +3822,7 @@
   </w:style>
   <w:style w:type="paragraph" w:customStyle="1" w:styleId="06-">
     <w:name w:val="06 - תמונה"/>
-    <w:basedOn w:val="a"/>
+    <w:basedOn w:val="Normal"/>
     <w:next w:val="07-"/>
     <w:link w:val="06-0"/>
     <w:qFormat/>
@@ -3644,7 +3837,7 @@
   </w:style>
   <w:style w:type="paragraph" w:customStyle="1" w:styleId="05-">
     <w:name w:val="05 - רגיל לפני תמונה"/>
-    <w:basedOn w:val="a"/>
+    <w:basedOn w:val="Normal"/>
     <w:next w:val="06-"/>
     <w:link w:val="05-0"/>
     <w:qFormat/>
@@ -3655,7 +3848,7 @@
   </w:style>
   <w:style w:type="character" w:customStyle="1" w:styleId="06-0">
     <w:name w:val="06 - תמונה תו"/>
-    <w:basedOn w:val="a0"/>
+    <w:basedOn w:val="DefaultParagraphFont"/>
     <w:link w:val="06-"/>
     <w:rsid w:val="00695A4F"/>
     <w:rPr>
@@ -3664,15 +3857,15 @@
   </w:style>
   <w:style w:type="character" w:customStyle="1" w:styleId="05-0">
     <w:name w:val="05 - רגיל לפני תמונה תו"/>
-    <w:basedOn w:val="a0"/>
+    <w:basedOn w:val="DefaultParagraphFont"/>
     <w:link w:val="05-"/>
     <w:rsid w:val="00695A4F"/>
   </w:style>
-  <w:style w:type="paragraph" w:styleId="af5">
+  <w:style w:type="paragraph" w:styleId="CommentSubject">
     <w:name w:val="annotation subject"/>
-    <w:basedOn w:val="aa"/>
-    <w:next w:val="aa"/>
-    <w:link w:val="af6"/>
+    <w:basedOn w:val="CommentText"/>
+    <w:next w:val="CommentText"/>
+    <w:link w:val="CommentSubjectChar"/>
     <w:uiPriority w:val="99"/>
     <w:semiHidden/>
     <w:unhideWhenUsed/>
@@ -3687,10 +3880,10 @@
       <w:lang w:eastAsia="en-US"/>
     </w:rPr>
   </w:style>
-  <w:style w:type="character" w:customStyle="1" w:styleId="af6">
-    <w:name w:val="נושא הערה תו"/>
-    <w:basedOn w:val="ab"/>
-    <w:link w:val="af5"/>
+  <w:style w:type="character" w:customStyle="1" w:styleId="CommentSubjectChar">
+    <w:name w:val="Comment Subject Char"/>
+    <w:basedOn w:val="CommentTextChar"/>
+    <w:link w:val="CommentSubject"/>
     <w:uiPriority w:val="99"/>
     <w:semiHidden/>
     <w:rsid w:val="001D7398"/>
@@ -3703,9 +3896,9 @@
       <w:lang w:eastAsia="he-IL"/>
     </w:rPr>
   </w:style>
-  <w:style w:type="table" w:styleId="af7">
+  <w:style w:type="table" w:styleId="TableGrid">
     <w:name w:val="Table Grid"/>
-    <w:basedOn w:val="a1"/>
+    <w:basedOn w:val="TableNormal"/>
     <w:uiPriority w:val="59"/>
     <w:rsid w:val="00DB250D"/>
     <w:pPr>
@@ -4032,7 +4225,7 @@
 </file>
 
 <file path=customXml/itemProps2.xml><?xml version="1.0" encoding="utf-8"?>
-<ds:datastoreItem xmlns:ds="http://schemas.openxmlformats.org/officeDocument/2006/customXml" ds:itemID="{D79BCE75-738D-476F-91AB-781AA274BBE4}">
+<ds:datastoreItem xmlns:ds="http://schemas.openxmlformats.org/officeDocument/2006/customXml" ds:itemID="{2676335C-4406-478A-8FB8-527A7DAD6AEF}">
   <ds:schemaRefs>
     <ds:schemaRef ds:uri="http://schemas.openxmlformats.org/officeDocument/2006/bibliography"/>
   </ds:schemaRefs>

</xml_diff>

<commit_message>
Add 2 patterns description
</commit_message>
<xml_diff>
--- a/C17 Ex02 GalRotenberg 203628763 GuyMenachem 308121383/C17 Ex02 Gal 203628763 Guy 308121383.docx
+++ b/C17 Ex02 GalRotenberg 203628763 GuyMenachem 308121383/C17 Ex02 Gal 203628763 Guy 308121383.docx
@@ -549,7 +549,6 @@
         <w:spacing w:after="0" w:line="240" w:lineRule="auto"/>
         <w:ind w:right="720"/>
         <w:rPr>
-          <w:rFonts w:hint="cs"/>
           <w:rtl/>
         </w:rPr>
       </w:pPr>
@@ -668,7 +667,6 @@
         <w:spacing w:after="0" w:line="240" w:lineRule="auto"/>
         <w:ind w:right="720"/>
         <w:rPr>
-          <w:rFonts w:hint="cs"/>
           <w:rtl/>
         </w:rPr>
       </w:pPr>
@@ -695,7 +693,6 @@
         <w:spacing w:after="0" w:line="240" w:lineRule="auto"/>
         <w:ind w:right="720"/>
         <w:rPr>
-          <w:rFonts w:hint="cs"/>
           <w:rtl/>
         </w:rPr>
       </w:pPr>
@@ -814,27 +811,7 @@
       <w:pPr>
         <w:spacing w:after="0" w:line="240" w:lineRule="auto"/>
         <w:ind w:right="720"/>
-        <w:rPr>
-          <w:rtl/>
-        </w:rPr>
-      </w:pPr>
-      <w:r>
-        <w:rPr>
-          <w:rFonts w:hint="cs"/>
-          <w:rtl/>
-        </w:rPr>
-        <w:t>[</w:t>
-      </w:r>
-      <w:r>
-        <w:t>sequence diagram</w:t>
-      </w:r>
-      <w:r>
-        <w:rPr>
-          <w:rFonts w:hint="cs"/>
-          <w:rtl/>
-        </w:rPr>
-        <w:t xml:space="preserve"> שמציגה את התהליך שקשור לתבנית והאינטראקציה בין המחלקות]</w:t>
-      </w:r>
+      </w:pPr>
     </w:p>
     <w:p>
       <w:pPr>
@@ -844,6 +821,59 @@
           <w:rtl/>
         </w:rPr>
       </w:pPr>
+      <w:r>
+        <w:rPr>
+          <w:noProof/>
+        </w:rPr>
+        <w:drawing>
+          <wp:inline distT="0" distB="0" distL="0" distR="0">
+            <wp:extent cx="5276850" cy="2857500"/>
+            <wp:effectExtent l="0" t="0" r="0" b="0"/>
+            <wp:docPr id="8" name="Picture 8" descr="C:\Users\Guy\AppData\Local\Microsoft\Windows\INetCache\Content.Word\adaptor seq.jpg"/>
+            <wp:cNvGraphicFramePr>
+              <a:graphicFrameLocks xmlns:a="http://schemas.openxmlformats.org/drawingml/2006/main" noChangeAspect="1"/>
+            </wp:cNvGraphicFramePr>
+            <a:graphic xmlns:a="http://schemas.openxmlformats.org/drawingml/2006/main">
+              <a:graphicData uri="http://schemas.openxmlformats.org/drawingml/2006/picture">
+                <pic:pic xmlns:pic="http://schemas.openxmlformats.org/drawingml/2006/picture">
+                  <pic:nvPicPr>
+                    <pic:cNvPr id="0" name="Picture 1" descr="C:\Users\Guy\AppData\Local\Microsoft\Windows\INetCache\Content.Word\adaptor seq.jpg"/>
+                    <pic:cNvPicPr>
+                      <a:picLocks noChangeAspect="1" noChangeArrowheads="1"/>
+                    </pic:cNvPicPr>
+                  </pic:nvPicPr>
+                  <pic:blipFill>
+                    <a:blip r:embed="rId11">
+                      <a:extLst>
+                        <a:ext uri="{28A0092B-C50C-407E-A947-70E740481C1C}">
+                          <a14:useLocalDpi xmlns:a14="http://schemas.microsoft.com/office/drawing/2010/main" val="0"/>
+                        </a:ext>
+                      </a:extLst>
+                    </a:blip>
+                    <a:srcRect/>
+                    <a:stretch>
+                      <a:fillRect/>
+                    </a:stretch>
+                  </pic:blipFill>
+                  <pic:spPr bwMode="auto">
+                    <a:xfrm>
+                      <a:off x="0" y="0"/>
+                      <a:ext cx="5276850" cy="2857500"/>
+                    </a:xfrm>
+                    <a:prstGeom prst="rect">
+                      <a:avLst/>
+                    </a:prstGeom>
+                    <a:noFill/>
+                    <a:ln>
+                      <a:noFill/>
+                    </a:ln>
+                  </pic:spPr>
+                </pic:pic>
+              </a:graphicData>
+            </a:graphic>
+          </wp:inline>
+        </w:drawing>
+      </w:r>
     </w:p>
     <w:p>
       <w:pPr>
@@ -864,66 +894,68 @@
         <w:tab/>
       </w:r>
     </w:p>
-    <w:p>
-      <w:pPr>
-        <w:rPr>
-          <w:rtl/>
-        </w:rPr>
-      </w:pPr>
-      <w:r>
-        <w:rPr>
-          <w:rFonts w:hint="cs"/>
-          <w:rtl/>
-        </w:rPr>
-        <w:t>[</w:t>
-      </w:r>
-      <w:r>
-        <w:t>class diagram</w:t>
-      </w:r>
-      <w:r>
-        <w:rPr>
-          <w:rFonts w:hint="cs"/>
-          <w:rtl/>
-        </w:rPr>
-        <w:t xml:space="preserve"> שמתארת את המחלקות שלכם שמעורבות בתבנית (תיאור מלא שכולל </w:t>
-      </w:r>
-      <w:r>
-        <w:t>Properties</w:t>
-      </w:r>
-      <w:r>
-        <w:rPr>
-          <w:rFonts w:hint="cs"/>
-          <w:rtl/>
-        </w:rPr>
-        <w:t xml:space="preserve"> ו- </w:t>
-      </w:r>
-      <w:r>
-        <w:t>Methods</w:t>
-      </w:r>
-      <w:r>
-        <w:rPr>
-          <w:rFonts w:hint="cs"/>
-          <w:rtl/>
-        </w:rPr>
-        <w:t>) והיחסים ביניהם (תאור מלא עבור כל יחס כפי שלמדנו בכיתה). עבור כל מחלקה שלכם, כיתבו מי המקבילה שלה (אם יש כזו) בתבנית (</w:t>
-      </w:r>
-      <w:r>
-        <w:t>Pattern</w:t>
-      </w:r>
-      <w:r>
-        <w:rPr>
-          <w:rFonts w:hint="cs"/>
-          <w:rtl/>
-        </w:rPr>
-        <w:t>) שבחרתם</w:t>
-      </w:r>
-    </w:p>
-    <w:p>
-      <w:pPr>
-        <w:rPr>
-          <w:rtl/>
-        </w:rPr>
-      </w:pPr>
+    <w:p/>
+    <w:p/>
+    <w:p>
+      <w:pPr>
+        <w:rPr>
+          <w:rtl/>
+        </w:rPr>
+      </w:pPr>
+      <w:r>
+        <w:rPr>
+          <w:noProof/>
+        </w:rPr>
+        <w:lastRenderedPageBreak/>
+        <w:drawing>
+          <wp:inline distT="0" distB="0" distL="0" distR="0">
+            <wp:extent cx="5270500" cy="1518285"/>
+            <wp:effectExtent l="0" t="0" r="6350" b="5715"/>
+            <wp:docPr id="9" name="Picture 9" descr="C:\Users\Guy\AppData\Local\Microsoft\Windows\INetCache\Content.Word\Adaptor class.jpg"/>
+            <wp:cNvGraphicFramePr>
+              <a:graphicFrameLocks xmlns:a="http://schemas.openxmlformats.org/drawingml/2006/main" noChangeAspect="1"/>
+            </wp:cNvGraphicFramePr>
+            <a:graphic xmlns:a="http://schemas.openxmlformats.org/drawingml/2006/main">
+              <a:graphicData uri="http://schemas.openxmlformats.org/drawingml/2006/picture">
+                <pic:pic xmlns:pic="http://schemas.openxmlformats.org/drawingml/2006/picture">
+                  <pic:nvPicPr>
+                    <pic:cNvPr id="0" name="Picture 2" descr="C:\Users\Guy\AppData\Local\Microsoft\Windows\INetCache\Content.Word\Adaptor class.jpg"/>
+                    <pic:cNvPicPr>
+                      <a:picLocks noChangeAspect="1" noChangeArrowheads="1"/>
+                    </pic:cNvPicPr>
+                  </pic:nvPicPr>
+                  <pic:blipFill>
+                    <a:blip r:embed="rId12">
+                      <a:extLst>
+                        <a:ext uri="{28A0092B-C50C-407E-A947-70E740481C1C}">
+                          <a14:useLocalDpi xmlns:a14="http://schemas.microsoft.com/office/drawing/2010/main" val="0"/>
+                        </a:ext>
+                      </a:extLst>
+                    </a:blip>
+                    <a:srcRect/>
+                    <a:stretch>
+                      <a:fillRect/>
+                    </a:stretch>
+                  </pic:blipFill>
+                  <pic:spPr bwMode="auto">
+                    <a:xfrm>
+                      <a:off x="0" y="0"/>
+                      <a:ext cx="5270500" cy="1518285"/>
+                    </a:xfrm>
+                    <a:prstGeom prst="rect">
+                      <a:avLst/>
+                    </a:prstGeom>
+                    <a:noFill/>
+                    <a:ln>
+                      <a:noFill/>
+                    </a:ln>
+                  </pic:spPr>
+                </pic:pic>
+              </a:graphicData>
+            </a:graphic>
+          </wp:inline>
+        </w:drawing>
+      </w:r>
     </w:p>
     <w:p>
       <w:pPr>
@@ -932,28 +964,28 @@
           <w:rtl/>
         </w:rPr>
       </w:pPr>
-      <w:r>
-        <w:rPr>
-          <w:rFonts w:hint="cs"/>
-          <w:rtl/>
-        </w:rPr>
-        <w:t xml:space="preserve">תבנית מס' 3 </w:t>
-      </w:r>
-      <w:r>
-        <w:rPr>
-          <w:rtl/>
-        </w:rPr>
-        <w:t>–</w:t>
-      </w:r>
-      <w:r>
-        <w:rPr>
-          <w:rFonts w:hint="cs"/>
-          <w:rtl/>
-        </w:rPr>
-        <w:t xml:space="preserve"> [שם התבנית]</w:t>
-      </w:r>
       <w:bookmarkStart w:id="0" w:name="_GoBack"/>
       <w:bookmarkEnd w:id="0"/>
+      <w:r>
+        <w:rPr>
+          <w:rFonts w:hint="cs"/>
+          <w:rtl/>
+        </w:rPr>
+        <w:t xml:space="preserve">תבנית מס' 3 </w:t>
+      </w:r>
+      <w:r>
+        <w:rPr>
+          <w:rtl/>
+        </w:rPr>
+        <w:t>–</w:t>
+      </w:r>
+      <w:r>
+        <w:rPr>
+          <w:rFonts w:hint="cs"/>
+          <w:rtl/>
+        </w:rPr>
+        <w:t xml:space="preserve"> [שם התבנית]</w:t>
+      </w:r>
     </w:p>
     <w:p>
       <w:pPr>
@@ -1155,8 +1187,8 @@
       </w:pPr>
     </w:p>
     <w:sectPr>
-      <w:headerReference w:type="default" r:id="rId11"/>
-      <w:footerReference w:type="default" r:id="rId12"/>
+      <w:headerReference w:type="default" r:id="rId13"/>
+      <w:footerReference w:type="default" r:id="rId14"/>
       <w:pgSz w:w="11906" w:h="16838"/>
       <w:pgMar w:top="825" w:right="1800" w:bottom="426" w:left="1800" w:header="142" w:footer="271" w:gutter="0"/>
       <w:cols w:space="708"/>
@@ -1308,7 +1340,7 @@
                                     <w:rtl/>
                                     <w:lang w:val="he-IL"/>
                                   </w:rPr>
-                                  <w:t>2</w:t>
+                                  <w:t>3</w:t>
                                 </w:r>
                                 <w:r>
                                   <w:rPr>
@@ -1457,7 +1489,7 @@
                               <w:rtl/>
                               <w:lang w:val="he-IL"/>
                             </w:rPr>
-                            <w:t>2</w:t>
+                            <w:t>3</w:t>
                           </w:r>
                           <w:r>
                             <w:rPr>
@@ -4504,7 +4536,7 @@
 </file>
 
 <file path=customXml/itemProps2.xml><?xml version="1.0" encoding="utf-8"?>
-<ds:datastoreItem xmlns:ds="http://schemas.openxmlformats.org/officeDocument/2006/customXml" ds:itemID="{908AD195-EEEB-4883-866E-F36B0948CB81}">
+<ds:datastoreItem xmlns:ds="http://schemas.openxmlformats.org/officeDocument/2006/customXml" ds:itemID="{C494FA21-31A7-4E8F-B76F-56E1074707F8}">
   <ds:schemaRefs>
     <ds:schemaRef ds:uri="http://schemas.openxmlformats.org/officeDocument/2006/bibliography"/>
   </ds:schemaRefs>

</xml_diff>